<commit_message>
update jojotalk and vs code
</commit_message>
<xml_diff>
--- a/English/E002_Books.docx
+++ b/English/E002_Books.docx
@@ -1634,12 +1634,20 @@
           <w:lang w:eastAsia="ko-KR"/>
         </w:rPr>
       </w:pPr>
+      <w:proofErr w:type="spellStart"/>
       <w:r>
         <w:rPr>
           <w:lang w:eastAsia="ko-KR"/>
         </w:rPr>
         <w:lastRenderedPageBreak/>
-        <w:t>JoJo Talk</w:t>
+        <w:t>JoJo</w:t>
+      </w:r>
+      <w:proofErr w:type="spellEnd"/>
+      <w:r>
+        <w:rPr>
+          <w:lang w:eastAsia="ko-KR"/>
+        </w:rPr>
+        <w:t xml:space="preserve"> Talk</w:t>
       </w:r>
     </w:p>
     <w:p>
@@ -1743,6 +1751,7 @@
         </w:rPr>
         <w:t xml:space="preserve"> </w:t>
       </w:r>
+      <w:proofErr w:type="spellStart"/>
       <w:r>
         <w:rPr>
           <w:rFonts w:hint="eastAsia"/>
@@ -1750,6 +1759,7 @@
         </w:rPr>
         <w:t>참이야</w:t>
       </w:r>
+      <w:proofErr w:type="spellEnd"/>
     </w:p>
     <w:p>
       <w:pPr>
@@ -1905,12 +1915,14 @@
           <w:lang w:eastAsia="ko-KR"/>
         </w:rPr>
       </w:pPr>
+      <w:proofErr w:type="spellStart"/>
       <w:r>
         <w:rPr>
           <w:lang w:eastAsia="ko-KR"/>
         </w:rPr>
         <w:t>Todo</w:t>
       </w:r>
+      <w:proofErr w:type="spellEnd"/>
     </w:p>
     <w:p>
       <w:pPr>
@@ -2167,12 +2179,9 @@
     <w:p>
       <w:pPr>
         <w:rPr>
-          <w:rFonts w:hint="eastAsia"/>
-          <w:lang w:eastAsia="ko-KR"/>
-        </w:rPr>
-      </w:pPr>
-      <w:bookmarkStart w:id="0" w:name="_GoBack"/>
-      <w:bookmarkEnd w:id="0"/>
+          <w:lang w:eastAsia="ko-KR"/>
+        </w:rPr>
+      </w:pPr>
     </w:p>
     <w:p>
       <w:pPr>
@@ -2429,7 +2438,6 @@
       <w:pPr>
         <w:pStyle w:val="2"/>
         <w:rPr>
-          <w:rFonts w:hint="eastAsia"/>
           <w:lang w:eastAsia="ko-KR"/>
         </w:rPr>
       </w:pPr>
@@ -2441,6 +2449,1958 @@
         <w:lastRenderedPageBreak/>
         <w:t>Part1-01</w:t>
       </w:r>
+    </w:p>
+    <w:tbl>
+      <w:tblPr>
+        <w:tblStyle w:val="a9"/>
+        <w:tblW w:w="9350" w:type="dxa"/>
+        <w:tblLook w:val="04A0" w:firstRow="1" w:lastRow="0" w:firstColumn="1" w:lastColumn="0" w:noHBand="0" w:noVBand="1"/>
+      </w:tblPr>
+      <w:tblGrid>
+        <w:gridCol w:w="3681"/>
+        <w:gridCol w:w="2551"/>
+        <w:gridCol w:w="2410"/>
+        <w:gridCol w:w="708"/>
+      </w:tblGrid>
+      <w:tr>
+        <w:tc>
+          <w:tcPr>
+            <w:tcW w:w="3681" w:type="dxa"/>
+            <w:shd w:val="clear" w:color="auto" w:fill="DBE5F1" w:themeFill="accent1" w:themeFillTint="33"/>
+          </w:tcPr>
+          <w:p>
+            <w:pPr>
+              <w:jc w:val="center"/>
+              <w:rPr>
+                <w:lang w:eastAsia="ko-KR"/>
+              </w:rPr>
+            </w:pPr>
+            <w:r>
+              <w:rPr>
+                <w:rFonts w:hint="eastAsia"/>
+                <w:lang w:eastAsia="ko-KR"/>
+              </w:rPr>
+              <w:t>~</w:t>
+            </w:r>
+            <w:r>
+              <w:rPr>
+                <w:rFonts w:hint="eastAsia"/>
+                <w:lang w:eastAsia="ko-KR"/>
+              </w:rPr>
+              <w:t>하다</w:t>
+            </w:r>
+            <w:r>
+              <w:rPr>
+                <w:rFonts w:hint="eastAsia"/>
+                <w:lang w:eastAsia="ko-KR"/>
+              </w:rPr>
+              <w:t>(</w:t>
+            </w:r>
+            <w:r>
+              <w:rPr>
+                <w:rFonts w:hint="eastAsia"/>
+                <w:lang w:eastAsia="ko-KR"/>
+              </w:rPr>
+              <w:t>현재형</w:t>
+            </w:r>
+            <w:r>
+              <w:rPr>
+                <w:rFonts w:hint="eastAsia"/>
+                <w:lang w:eastAsia="ko-KR"/>
+              </w:rPr>
+              <w:t>)</w:t>
+            </w:r>
+          </w:p>
+        </w:tc>
+        <w:tc>
+          <w:tcPr>
+            <w:tcW w:w="2551" w:type="dxa"/>
+            <w:shd w:val="clear" w:color="auto" w:fill="DBE5F1" w:themeFill="accent1" w:themeFillTint="33"/>
+          </w:tcPr>
+          <w:p>
+            <w:pPr>
+              <w:jc w:val="center"/>
+              <w:rPr>
+                <w:lang w:eastAsia="ko-KR"/>
+              </w:rPr>
+            </w:pPr>
+            <w:r>
+              <w:rPr>
+                <w:rFonts w:hint="eastAsia"/>
+                <w:lang w:eastAsia="ko-KR"/>
+              </w:rPr>
+              <w:t>~</w:t>
+            </w:r>
+            <w:r>
+              <w:rPr>
+                <w:rFonts w:hint="eastAsia"/>
+                <w:lang w:eastAsia="ko-KR"/>
+              </w:rPr>
+              <w:t>했다</w:t>
+            </w:r>
+            <w:r>
+              <w:rPr>
+                <w:rFonts w:hint="eastAsia"/>
+                <w:lang w:eastAsia="ko-KR"/>
+              </w:rPr>
+              <w:t>(</w:t>
+            </w:r>
+            <w:proofErr w:type="spellStart"/>
+            <w:r>
+              <w:rPr>
+                <w:rFonts w:hint="eastAsia"/>
+                <w:lang w:eastAsia="ko-KR"/>
+              </w:rPr>
+              <w:t>과거형</w:t>
+            </w:r>
+            <w:proofErr w:type="spellEnd"/>
+            <w:r>
+              <w:rPr>
+                <w:rFonts w:hint="eastAsia"/>
+                <w:lang w:eastAsia="ko-KR"/>
+              </w:rPr>
+              <w:t>)</w:t>
+            </w:r>
+          </w:p>
+        </w:tc>
+        <w:tc>
+          <w:tcPr>
+            <w:tcW w:w="2410" w:type="dxa"/>
+            <w:shd w:val="clear" w:color="auto" w:fill="DBE5F1" w:themeFill="accent1" w:themeFillTint="33"/>
+          </w:tcPr>
+          <w:p>
+            <w:pPr>
+              <w:jc w:val="center"/>
+              <w:rPr>
+                <w:lang w:eastAsia="ko-KR"/>
+              </w:rPr>
+            </w:pPr>
+            <w:r>
+              <w:rPr>
+                <w:rFonts w:hint="eastAsia"/>
+                <w:lang w:eastAsia="ko-KR"/>
+              </w:rPr>
+              <w:t>~</w:t>
+            </w:r>
+            <w:r>
+              <w:rPr>
+                <w:rFonts w:hint="eastAsia"/>
+                <w:lang w:eastAsia="ko-KR"/>
+              </w:rPr>
+              <w:t>할</w:t>
+            </w:r>
+            <w:r>
+              <w:rPr>
+                <w:rFonts w:hint="eastAsia"/>
+                <w:lang w:eastAsia="ko-KR"/>
+              </w:rPr>
+              <w:t xml:space="preserve"> </w:t>
+            </w:r>
+            <w:r>
+              <w:rPr>
+                <w:rFonts w:hint="eastAsia"/>
+                <w:lang w:eastAsia="ko-KR"/>
+              </w:rPr>
+              <w:t>것이다</w:t>
+            </w:r>
+            <w:r>
+              <w:rPr>
+                <w:rFonts w:hint="eastAsia"/>
+                <w:lang w:eastAsia="ko-KR"/>
+              </w:rPr>
+              <w:t>(</w:t>
+            </w:r>
+            <w:r>
+              <w:rPr>
+                <w:rFonts w:hint="eastAsia"/>
+                <w:lang w:eastAsia="ko-KR"/>
+              </w:rPr>
+              <w:t>미래</w:t>
+            </w:r>
+            <w:r>
+              <w:rPr>
+                <w:rFonts w:hint="eastAsia"/>
+                <w:lang w:eastAsia="ko-KR"/>
+              </w:rPr>
+              <w:t>)</w:t>
+            </w:r>
+          </w:p>
+        </w:tc>
+        <w:tc>
+          <w:tcPr>
+            <w:tcW w:w="708" w:type="dxa"/>
+            <w:shd w:val="clear" w:color="auto" w:fill="DBE5F1" w:themeFill="accent1" w:themeFillTint="33"/>
+          </w:tcPr>
+          <w:p>
+            <w:pPr>
+              <w:jc w:val="center"/>
+              <w:rPr>
+                <w:rFonts w:hint="eastAsia"/>
+                <w:lang w:eastAsia="ko-KR"/>
+              </w:rPr>
+            </w:pPr>
+          </w:p>
+        </w:tc>
+      </w:tr>
+      <w:tr>
+        <w:tc>
+          <w:tcPr>
+            <w:tcW w:w="3681" w:type="dxa"/>
+          </w:tcPr>
+          <w:p>
+            <w:pPr>
+              <w:rPr>
+                <w:lang w:eastAsia="ko-KR"/>
+              </w:rPr>
+            </w:pPr>
+            <w:r>
+              <w:rPr>
+                <w:rFonts w:hint="eastAsia"/>
+                <w:lang w:eastAsia="ko-KR"/>
+              </w:rPr>
+              <w:t xml:space="preserve">I </w:t>
+            </w:r>
+            <w:r>
+              <w:rPr>
+                <w:rFonts w:hint="eastAsia"/>
+                <w:color w:val="FF0000"/>
+                <w:lang w:eastAsia="ko-KR"/>
+              </w:rPr>
+              <w:t xml:space="preserve">accept </w:t>
+            </w:r>
+            <w:r>
+              <w:rPr>
+                <w:rFonts w:hint="eastAsia"/>
+                <w:lang w:eastAsia="ko-KR"/>
+              </w:rPr>
+              <w:t>the invitation.</w:t>
+            </w:r>
+          </w:p>
+        </w:tc>
+        <w:tc>
+          <w:tcPr>
+            <w:tcW w:w="2551" w:type="dxa"/>
+          </w:tcPr>
+          <w:p>
+            <w:pPr>
+              <w:rPr>
+                <w:lang w:eastAsia="ko-KR"/>
+              </w:rPr>
+            </w:pPr>
+            <w:r>
+              <w:rPr>
+                <w:rFonts w:hint="eastAsia"/>
+                <w:lang w:eastAsia="ko-KR"/>
+              </w:rPr>
+              <w:t xml:space="preserve">I </w:t>
+            </w:r>
+            <w:r>
+              <w:rPr>
+                <w:rFonts w:hint="eastAsia"/>
+                <w:color w:val="FF0000"/>
+                <w:lang w:eastAsia="ko-KR"/>
+              </w:rPr>
+              <w:t>accepted</w:t>
+            </w:r>
+          </w:p>
+        </w:tc>
+        <w:tc>
+          <w:tcPr>
+            <w:tcW w:w="2410" w:type="dxa"/>
+          </w:tcPr>
+          <w:p>
+            <w:pPr>
+              <w:rPr>
+                <w:lang w:eastAsia="ko-KR"/>
+              </w:rPr>
+            </w:pPr>
+            <w:r>
+              <w:rPr>
+                <w:rFonts w:hint="eastAsia"/>
+                <w:lang w:eastAsia="ko-KR"/>
+              </w:rPr>
+              <w:t>I will accept</w:t>
+            </w:r>
+          </w:p>
+        </w:tc>
+        <w:tc>
+          <w:tcPr>
+            <w:tcW w:w="708" w:type="dxa"/>
+          </w:tcPr>
+          <w:p>
+            <w:pPr>
+              <w:jc w:val="center"/>
+              <w:rPr>
+                <w:rFonts w:hint="eastAsia"/>
+                <w:sz w:val="16"/>
+                <w:szCs w:val="16"/>
+                <w:lang w:eastAsia="ko-KR"/>
+              </w:rPr>
+            </w:pPr>
+            <w:r>
+              <w:rPr>
+                <w:rFonts w:hint="eastAsia"/>
+                <w:sz w:val="16"/>
+                <w:szCs w:val="16"/>
+                <w:lang w:eastAsia="ko-KR"/>
+              </w:rPr>
+              <w:t>1</w:t>
+            </w:r>
+          </w:p>
+        </w:tc>
+      </w:tr>
+      <w:tr>
+        <w:tc>
+          <w:tcPr>
+            <w:tcW w:w="3681" w:type="dxa"/>
+          </w:tcPr>
+          <w:p>
+            <w:pPr>
+              <w:rPr>
+                <w:lang w:eastAsia="ko-KR"/>
+              </w:rPr>
+            </w:pPr>
+            <w:r>
+              <w:rPr>
+                <w:lang w:eastAsia="ko-KR"/>
+              </w:rPr>
+              <w:t>I</w:t>
+            </w:r>
+            <w:r>
+              <w:rPr>
+                <w:rFonts w:hint="eastAsia"/>
+                <w:lang w:eastAsia="ko-KR"/>
+              </w:rPr>
+              <w:t xml:space="preserve"> </w:t>
+            </w:r>
+            <w:r>
+              <w:rPr>
+                <w:color w:val="FF0000"/>
+                <w:lang w:eastAsia="ko-KR"/>
+              </w:rPr>
+              <w:t>accompany</w:t>
+            </w:r>
+            <w:r>
+              <w:rPr>
+                <w:lang w:eastAsia="ko-KR"/>
+              </w:rPr>
+              <w:t xml:space="preserve"> her.</w:t>
+            </w:r>
+          </w:p>
+        </w:tc>
+        <w:tc>
+          <w:tcPr>
+            <w:tcW w:w="2551" w:type="dxa"/>
+          </w:tcPr>
+          <w:p>
+            <w:pPr>
+              <w:rPr>
+                <w:lang w:eastAsia="ko-KR"/>
+              </w:rPr>
+            </w:pPr>
+            <w:r>
+              <w:rPr>
+                <w:lang w:eastAsia="ko-KR"/>
+              </w:rPr>
+              <w:t>I</w:t>
+            </w:r>
+            <w:r>
+              <w:rPr>
+                <w:rFonts w:hint="eastAsia"/>
+                <w:lang w:eastAsia="ko-KR"/>
+              </w:rPr>
+              <w:t xml:space="preserve"> </w:t>
+            </w:r>
+            <w:r>
+              <w:rPr>
+                <w:color w:val="FF0000"/>
+                <w:lang w:eastAsia="ko-KR"/>
+              </w:rPr>
+              <w:t>accompanied</w:t>
+            </w:r>
+          </w:p>
+        </w:tc>
+        <w:tc>
+          <w:tcPr>
+            <w:tcW w:w="2410" w:type="dxa"/>
+          </w:tcPr>
+          <w:p>
+            <w:pPr>
+              <w:rPr>
+                <w:lang w:eastAsia="ko-KR"/>
+              </w:rPr>
+            </w:pPr>
+            <w:r>
+              <w:rPr>
+                <w:lang w:eastAsia="ko-KR"/>
+              </w:rPr>
+              <w:t>I</w:t>
+            </w:r>
+            <w:r>
+              <w:rPr>
+                <w:rFonts w:hint="eastAsia"/>
+                <w:lang w:eastAsia="ko-KR"/>
+              </w:rPr>
+              <w:t xml:space="preserve"> </w:t>
+            </w:r>
+            <w:r>
+              <w:rPr>
+                <w:lang w:eastAsia="ko-KR"/>
+              </w:rPr>
+              <w:t>will accompany</w:t>
+            </w:r>
+          </w:p>
+        </w:tc>
+        <w:tc>
+          <w:tcPr>
+            <w:tcW w:w="708" w:type="dxa"/>
+          </w:tcPr>
+          <w:p>
+            <w:pPr>
+              <w:jc w:val="center"/>
+              <w:rPr>
+                <w:sz w:val="16"/>
+                <w:szCs w:val="16"/>
+                <w:lang w:eastAsia="ko-KR"/>
+              </w:rPr>
+            </w:pPr>
+            <w:r>
+              <w:rPr>
+                <w:rFonts w:hint="eastAsia"/>
+                <w:sz w:val="16"/>
+                <w:szCs w:val="16"/>
+                <w:lang w:eastAsia="ko-KR"/>
+              </w:rPr>
+              <w:t>2</w:t>
+            </w:r>
+          </w:p>
+        </w:tc>
+      </w:tr>
+      <w:tr>
+        <w:tc>
+          <w:tcPr>
+            <w:tcW w:w="3681" w:type="dxa"/>
+          </w:tcPr>
+          <w:p>
+            <w:pPr>
+              <w:rPr>
+                <w:lang w:eastAsia="ko-KR"/>
+              </w:rPr>
+            </w:pPr>
+            <w:r>
+              <w:rPr>
+                <w:lang w:eastAsia="ko-KR"/>
+              </w:rPr>
+              <w:t>I</w:t>
+            </w:r>
+            <w:r>
+              <w:rPr>
+                <w:rFonts w:hint="eastAsia"/>
+                <w:lang w:eastAsia="ko-KR"/>
+              </w:rPr>
+              <w:t xml:space="preserve"> </w:t>
+            </w:r>
+            <w:r>
+              <w:rPr>
+                <w:color w:val="FF0000"/>
+                <w:lang w:eastAsia="ko-KR"/>
+              </w:rPr>
+              <w:t>accomplish</w:t>
+            </w:r>
+            <w:r>
+              <w:rPr>
+                <w:lang w:eastAsia="ko-KR"/>
+              </w:rPr>
+              <w:t xml:space="preserve"> my goal.</w:t>
+            </w:r>
+          </w:p>
+        </w:tc>
+        <w:tc>
+          <w:tcPr>
+            <w:tcW w:w="2551" w:type="dxa"/>
+          </w:tcPr>
+          <w:p>
+            <w:pPr>
+              <w:rPr>
+                <w:lang w:eastAsia="ko-KR"/>
+              </w:rPr>
+            </w:pPr>
+            <w:r>
+              <w:rPr>
+                <w:lang w:eastAsia="ko-KR"/>
+              </w:rPr>
+              <w:t>I</w:t>
+            </w:r>
+            <w:r>
+              <w:rPr>
+                <w:rFonts w:hint="eastAsia"/>
+                <w:lang w:eastAsia="ko-KR"/>
+              </w:rPr>
+              <w:t xml:space="preserve"> </w:t>
+            </w:r>
+            <w:r>
+              <w:rPr>
+                <w:color w:val="FF0000"/>
+                <w:lang w:eastAsia="ko-KR"/>
+              </w:rPr>
+              <w:t>accomplished</w:t>
+            </w:r>
+          </w:p>
+        </w:tc>
+        <w:tc>
+          <w:tcPr>
+            <w:tcW w:w="2410" w:type="dxa"/>
+          </w:tcPr>
+          <w:p>
+            <w:pPr>
+              <w:rPr>
+                <w:lang w:eastAsia="ko-KR"/>
+              </w:rPr>
+            </w:pPr>
+            <w:r>
+              <w:rPr>
+                <w:rFonts w:hint="eastAsia"/>
+                <w:lang w:eastAsia="ko-KR"/>
+              </w:rPr>
+              <w:t>I will accomplish</w:t>
+            </w:r>
+          </w:p>
+        </w:tc>
+        <w:tc>
+          <w:tcPr>
+            <w:tcW w:w="708" w:type="dxa"/>
+          </w:tcPr>
+          <w:p>
+            <w:pPr>
+              <w:jc w:val="center"/>
+              <w:rPr>
+                <w:rFonts w:hint="eastAsia"/>
+                <w:sz w:val="16"/>
+                <w:szCs w:val="16"/>
+                <w:lang w:eastAsia="ko-KR"/>
+              </w:rPr>
+            </w:pPr>
+            <w:r>
+              <w:rPr>
+                <w:rFonts w:hint="eastAsia"/>
+                <w:sz w:val="16"/>
+                <w:szCs w:val="16"/>
+                <w:lang w:eastAsia="ko-KR"/>
+              </w:rPr>
+              <w:t>3</w:t>
+            </w:r>
+          </w:p>
+        </w:tc>
+      </w:tr>
+      <w:tr>
+        <w:tc>
+          <w:tcPr>
+            <w:tcW w:w="3681" w:type="dxa"/>
+          </w:tcPr>
+          <w:p>
+            <w:pPr>
+              <w:rPr>
+                <w:lang w:eastAsia="ko-KR"/>
+              </w:rPr>
+            </w:pPr>
+            <w:r>
+              <w:rPr>
+                <w:lang w:eastAsia="ko-KR"/>
+              </w:rPr>
+              <w:t>I</w:t>
+            </w:r>
+            <w:r>
+              <w:rPr>
+                <w:rFonts w:hint="eastAsia"/>
+                <w:lang w:eastAsia="ko-KR"/>
+              </w:rPr>
+              <w:t xml:space="preserve"> </w:t>
+            </w:r>
+            <w:r>
+              <w:rPr>
+                <w:color w:val="FF0000"/>
+                <w:lang w:eastAsia="ko-KR"/>
+              </w:rPr>
+              <w:t>accuse</w:t>
+            </w:r>
+            <w:r>
+              <w:rPr>
+                <w:lang w:eastAsia="ko-KR"/>
+              </w:rPr>
+              <w:t xml:space="preserve"> him.</w:t>
+            </w:r>
+          </w:p>
+        </w:tc>
+        <w:tc>
+          <w:tcPr>
+            <w:tcW w:w="2551" w:type="dxa"/>
+          </w:tcPr>
+          <w:p>
+            <w:pPr>
+              <w:rPr>
+                <w:lang w:eastAsia="ko-KR"/>
+              </w:rPr>
+            </w:pPr>
+            <w:r>
+              <w:rPr>
+                <w:rFonts w:hint="eastAsia"/>
+                <w:lang w:eastAsia="ko-KR"/>
+              </w:rPr>
+              <w:t xml:space="preserve">I </w:t>
+            </w:r>
+            <w:r>
+              <w:rPr>
+                <w:rFonts w:hint="eastAsia"/>
+                <w:color w:val="FF0000"/>
+                <w:lang w:eastAsia="ko-KR"/>
+              </w:rPr>
+              <w:t>accused</w:t>
+            </w:r>
+          </w:p>
+        </w:tc>
+        <w:tc>
+          <w:tcPr>
+            <w:tcW w:w="2410" w:type="dxa"/>
+          </w:tcPr>
+          <w:p>
+            <w:pPr>
+              <w:rPr>
+                <w:lang w:eastAsia="ko-KR"/>
+              </w:rPr>
+            </w:pPr>
+            <w:r>
+              <w:rPr>
+                <w:lang w:eastAsia="ko-KR"/>
+              </w:rPr>
+              <w:t>I</w:t>
+            </w:r>
+            <w:r>
+              <w:rPr>
+                <w:rFonts w:hint="eastAsia"/>
+                <w:lang w:eastAsia="ko-KR"/>
+              </w:rPr>
+              <w:t xml:space="preserve"> </w:t>
+            </w:r>
+            <w:r>
+              <w:rPr>
+                <w:lang w:eastAsia="ko-KR"/>
+              </w:rPr>
+              <w:t>will accuse</w:t>
+            </w:r>
+          </w:p>
+        </w:tc>
+        <w:tc>
+          <w:tcPr>
+            <w:tcW w:w="708" w:type="dxa"/>
+          </w:tcPr>
+          <w:p>
+            <w:pPr>
+              <w:jc w:val="center"/>
+              <w:rPr>
+                <w:sz w:val="16"/>
+                <w:szCs w:val="16"/>
+                <w:lang w:eastAsia="ko-KR"/>
+              </w:rPr>
+            </w:pPr>
+            <w:r>
+              <w:rPr>
+                <w:rFonts w:hint="eastAsia"/>
+                <w:sz w:val="16"/>
+                <w:szCs w:val="16"/>
+                <w:lang w:eastAsia="ko-KR"/>
+              </w:rPr>
+              <w:t>4</w:t>
+            </w:r>
+          </w:p>
+        </w:tc>
+      </w:tr>
+      <w:tr>
+        <w:tc>
+          <w:tcPr>
+            <w:tcW w:w="3681" w:type="dxa"/>
+          </w:tcPr>
+          <w:p>
+            <w:pPr>
+              <w:rPr>
+                <w:lang w:eastAsia="ko-KR"/>
+              </w:rPr>
+            </w:pPr>
+            <w:r>
+              <w:rPr>
+                <w:lang w:eastAsia="ko-KR"/>
+              </w:rPr>
+              <w:t>I</w:t>
+            </w:r>
+            <w:r>
+              <w:rPr>
+                <w:rFonts w:hint="eastAsia"/>
+                <w:lang w:eastAsia="ko-KR"/>
+              </w:rPr>
+              <w:t xml:space="preserve"> </w:t>
+            </w:r>
+            <w:r>
+              <w:rPr>
+                <w:color w:val="FF0000"/>
+                <w:lang w:eastAsia="ko-KR"/>
+              </w:rPr>
+              <w:t>achieve</w:t>
+            </w:r>
+            <w:r>
+              <w:rPr>
+                <w:lang w:eastAsia="ko-KR"/>
+              </w:rPr>
+              <w:t xml:space="preserve"> my goal.</w:t>
+            </w:r>
+          </w:p>
+        </w:tc>
+        <w:tc>
+          <w:tcPr>
+            <w:tcW w:w="2551" w:type="dxa"/>
+          </w:tcPr>
+          <w:p>
+            <w:pPr>
+              <w:rPr>
+                <w:lang w:eastAsia="ko-KR"/>
+              </w:rPr>
+            </w:pPr>
+            <w:r>
+              <w:rPr>
+                <w:lang w:eastAsia="ko-KR"/>
+              </w:rPr>
+              <w:t>I</w:t>
+            </w:r>
+            <w:r>
+              <w:rPr>
+                <w:rFonts w:hint="eastAsia"/>
+                <w:lang w:eastAsia="ko-KR"/>
+              </w:rPr>
+              <w:t xml:space="preserve"> </w:t>
+            </w:r>
+            <w:r>
+              <w:rPr>
+                <w:color w:val="FF0000"/>
+                <w:lang w:eastAsia="ko-KR"/>
+              </w:rPr>
+              <w:t>achieved</w:t>
+            </w:r>
+          </w:p>
+        </w:tc>
+        <w:tc>
+          <w:tcPr>
+            <w:tcW w:w="2410" w:type="dxa"/>
+          </w:tcPr>
+          <w:p>
+            <w:pPr>
+              <w:rPr>
+                <w:lang w:eastAsia="ko-KR"/>
+              </w:rPr>
+            </w:pPr>
+            <w:r>
+              <w:rPr>
+                <w:lang w:eastAsia="ko-KR"/>
+              </w:rPr>
+              <w:t>I</w:t>
+            </w:r>
+            <w:r>
+              <w:rPr>
+                <w:rFonts w:hint="eastAsia"/>
+                <w:lang w:eastAsia="ko-KR"/>
+              </w:rPr>
+              <w:t xml:space="preserve"> </w:t>
+            </w:r>
+            <w:r>
+              <w:rPr>
+                <w:lang w:eastAsia="ko-KR"/>
+              </w:rPr>
+              <w:t>will achieve</w:t>
+            </w:r>
+          </w:p>
+        </w:tc>
+        <w:tc>
+          <w:tcPr>
+            <w:tcW w:w="708" w:type="dxa"/>
+          </w:tcPr>
+          <w:p>
+            <w:pPr>
+              <w:jc w:val="center"/>
+              <w:rPr>
+                <w:sz w:val="16"/>
+                <w:szCs w:val="16"/>
+                <w:lang w:eastAsia="ko-KR"/>
+              </w:rPr>
+            </w:pPr>
+            <w:r>
+              <w:rPr>
+                <w:rFonts w:hint="eastAsia"/>
+                <w:sz w:val="16"/>
+                <w:szCs w:val="16"/>
+                <w:lang w:eastAsia="ko-KR"/>
+              </w:rPr>
+              <w:t>5</w:t>
+            </w:r>
+          </w:p>
+        </w:tc>
+      </w:tr>
+      <w:tr>
+        <w:tc>
+          <w:tcPr>
+            <w:tcW w:w="3681" w:type="dxa"/>
+          </w:tcPr>
+          <w:p>
+            <w:pPr>
+              <w:rPr>
+                <w:lang w:eastAsia="ko-KR"/>
+              </w:rPr>
+            </w:pPr>
+            <w:r>
+              <w:rPr>
+                <w:lang w:eastAsia="ko-KR"/>
+              </w:rPr>
+              <w:t>I</w:t>
+            </w:r>
+            <w:r>
+              <w:rPr>
+                <w:rFonts w:hint="eastAsia"/>
+                <w:lang w:eastAsia="ko-KR"/>
+              </w:rPr>
+              <w:t xml:space="preserve"> </w:t>
+            </w:r>
+            <w:r>
+              <w:rPr>
+                <w:color w:val="FF0000"/>
+                <w:lang w:eastAsia="ko-KR"/>
+              </w:rPr>
+              <w:t>acquire</w:t>
+            </w:r>
+            <w:r>
+              <w:rPr>
+                <w:lang w:eastAsia="ko-KR"/>
+              </w:rPr>
+              <w:t xml:space="preserve"> information.</w:t>
+            </w:r>
+          </w:p>
+        </w:tc>
+        <w:tc>
+          <w:tcPr>
+            <w:tcW w:w="2551" w:type="dxa"/>
+          </w:tcPr>
+          <w:p>
+            <w:pPr>
+              <w:rPr>
+                <w:lang w:eastAsia="ko-KR"/>
+              </w:rPr>
+            </w:pPr>
+            <w:r>
+              <w:rPr>
+                <w:lang w:eastAsia="ko-KR"/>
+              </w:rPr>
+              <w:t>I</w:t>
+            </w:r>
+            <w:r>
+              <w:rPr>
+                <w:rFonts w:hint="eastAsia"/>
+                <w:lang w:eastAsia="ko-KR"/>
+              </w:rPr>
+              <w:t xml:space="preserve"> </w:t>
+            </w:r>
+            <w:r>
+              <w:rPr>
+                <w:color w:val="FF0000"/>
+                <w:lang w:eastAsia="ko-KR"/>
+              </w:rPr>
+              <w:t>acquired</w:t>
+            </w:r>
+          </w:p>
+        </w:tc>
+        <w:tc>
+          <w:tcPr>
+            <w:tcW w:w="2410" w:type="dxa"/>
+          </w:tcPr>
+          <w:p>
+            <w:pPr>
+              <w:rPr>
+                <w:lang w:eastAsia="ko-KR"/>
+              </w:rPr>
+            </w:pPr>
+            <w:r>
+              <w:rPr>
+                <w:lang w:eastAsia="ko-KR"/>
+              </w:rPr>
+              <w:t>I</w:t>
+            </w:r>
+            <w:r>
+              <w:rPr>
+                <w:rFonts w:hint="eastAsia"/>
+                <w:lang w:eastAsia="ko-KR"/>
+              </w:rPr>
+              <w:t xml:space="preserve"> </w:t>
+            </w:r>
+            <w:r>
+              <w:rPr>
+                <w:lang w:eastAsia="ko-KR"/>
+              </w:rPr>
+              <w:t>will acquire</w:t>
+            </w:r>
+          </w:p>
+        </w:tc>
+        <w:tc>
+          <w:tcPr>
+            <w:tcW w:w="708" w:type="dxa"/>
+          </w:tcPr>
+          <w:p>
+            <w:pPr>
+              <w:jc w:val="center"/>
+              <w:rPr>
+                <w:sz w:val="16"/>
+                <w:szCs w:val="16"/>
+                <w:lang w:eastAsia="ko-KR"/>
+              </w:rPr>
+            </w:pPr>
+            <w:r>
+              <w:rPr>
+                <w:rFonts w:hint="eastAsia"/>
+                <w:sz w:val="16"/>
+                <w:szCs w:val="16"/>
+                <w:lang w:eastAsia="ko-KR"/>
+              </w:rPr>
+              <w:t>6</w:t>
+            </w:r>
+          </w:p>
+        </w:tc>
+      </w:tr>
+      <w:tr>
+        <w:tc>
+          <w:tcPr>
+            <w:tcW w:w="3681" w:type="dxa"/>
+          </w:tcPr>
+          <w:p>
+            <w:pPr>
+              <w:rPr>
+                <w:lang w:eastAsia="ko-KR"/>
+              </w:rPr>
+            </w:pPr>
+            <w:r>
+              <w:rPr>
+                <w:lang w:eastAsia="ko-KR"/>
+              </w:rPr>
+              <w:t>I</w:t>
+            </w:r>
+            <w:r>
+              <w:rPr>
+                <w:rFonts w:hint="eastAsia"/>
+                <w:lang w:eastAsia="ko-KR"/>
+              </w:rPr>
+              <w:t xml:space="preserve"> </w:t>
+            </w:r>
+            <w:r>
+              <w:rPr>
+                <w:color w:val="FF0000"/>
+                <w:lang w:eastAsia="ko-KR"/>
+              </w:rPr>
+              <w:t>act</w:t>
+            </w:r>
+            <w:r>
+              <w:rPr>
+                <w:lang w:eastAsia="ko-KR"/>
+              </w:rPr>
+              <w:t xml:space="preserve"> politely.</w:t>
+            </w:r>
+          </w:p>
+        </w:tc>
+        <w:tc>
+          <w:tcPr>
+            <w:tcW w:w="2551" w:type="dxa"/>
+          </w:tcPr>
+          <w:p>
+            <w:pPr>
+              <w:rPr>
+                <w:lang w:eastAsia="ko-KR"/>
+              </w:rPr>
+            </w:pPr>
+            <w:r>
+              <w:rPr>
+                <w:lang w:eastAsia="ko-KR"/>
+              </w:rPr>
+              <w:t>I</w:t>
+            </w:r>
+            <w:r>
+              <w:rPr>
+                <w:rFonts w:hint="eastAsia"/>
+                <w:lang w:eastAsia="ko-KR"/>
+              </w:rPr>
+              <w:t xml:space="preserve"> </w:t>
+            </w:r>
+            <w:r>
+              <w:rPr>
+                <w:color w:val="FF0000"/>
+                <w:lang w:eastAsia="ko-KR"/>
+              </w:rPr>
+              <w:t>acted</w:t>
+            </w:r>
+          </w:p>
+        </w:tc>
+        <w:tc>
+          <w:tcPr>
+            <w:tcW w:w="2410" w:type="dxa"/>
+          </w:tcPr>
+          <w:p>
+            <w:pPr>
+              <w:rPr>
+                <w:lang w:eastAsia="ko-KR"/>
+              </w:rPr>
+            </w:pPr>
+            <w:r>
+              <w:rPr>
+                <w:lang w:eastAsia="ko-KR"/>
+              </w:rPr>
+              <w:t>I</w:t>
+            </w:r>
+            <w:r>
+              <w:rPr>
+                <w:rFonts w:hint="eastAsia"/>
+                <w:lang w:eastAsia="ko-KR"/>
+              </w:rPr>
+              <w:t xml:space="preserve"> </w:t>
+            </w:r>
+            <w:r>
+              <w:rPr>
+                <w:lang w:eastAsia="ko-KR"/>
+              </w:rPr>
+              <w:t>will act</w:t>
+            </w:r>
+          </w:p>
+        </w:tc>
+        <w:tc>
+          <w:tcPr>
+            <w:tcW w:w="708" w:type="dxa"/>
+          </w:tcPr>
+          <w:p>
+            <w:pPr>
+              <w:jc w:val="center"/>
+              <w:rPr>
+                <w:sz w:val="16"/>
+                <w:szCs w:val="16"/>
+                <w:lang w:eastAsia="ko-KR"/>
+              </w:rPr>
+            </w:pPr>
+            <w:r>
+              <w:rPr>
+                <w:rFonts w:hint="eastAsia"/>
+                <w:sz w:val="16"/>
+                <w:szCs w:val="16"/>
+                <w:lang w:eastAsia="ko-KR"/>
+              </w:rPr>
+              <w:t>7</w:t>
+            </w:r>
+          </w:p>
+        </w:tc>
+      </w:tr>
+      <w:tr>
+        <w:tc>
+          <w:tcPr>
+            <w:tcW w:w="3681" w:type="dxa"/>
+          </w:tcPr>
+          <w:p>
+            <w:pPr>
+              <w:rPr>
+                <w:lang w:eastAsia="ko-KR"/>
+              </w:rPr>
+            </w:pPr>
+            <w:r>
+              <w:rPr>
+                <w:lang w:eastAsia="ko-KR"/>
+              </w:rPr>
+              <w:t>I</w:t>
+            </w:r>
+            <w:r>
+              <w:rPr>
+                <w:rFonts w:hint="eastAsia"/>
+                <w:lang w:eastAsia="ko-KR"/>
+              </w:rPr>
+              <w:t xml:space="preserve"> </w:t>
+            </w:r>
+            <w:r>
+              <w:rPr>
+                <w:color w:val="FF0000"/>
+                <w:lang w:eastAsia="ko-KR"/>
+              </w:rPr>
+              <w:t>activate</w:t>
+            </w:r>
+            <w:r>
+              <w:rPr>
+                <w:lang w:eastAsia="ko-KR"/>
+              </w:rPr>
+              <w:t xml:space="preserve"> the program.</w:t>
+            </w:r>
+          </w:p>
+        </w:tc>
+        <w:tc>
+          <w:tcPr>
+            <w:tcW w:w="2551" w:type="dxa"/>
+          </w:tcPr>
+          <w:p>
+            <w:pPr>
+              <w:rPr>
+                <w:lang w:eastAsia="ko-KR"/>
+              </w:rPr>
+            </w:pPr>
+            <w:r>
+              <w:rPr>
+                <w:lang w:eastAsia="ko-KR"/>
+              </w:rPr>
+              <w:t>I</w:t>
+            </w:r>
+            <w:r>
+              <w:rPr>
+                <w:rFonts w:hint="eastAsia"/>
+                <w:lang w:eastAsia="ko-KR"/>
+              </w:rPr>
+              <w:t xml:space="preserve"> </w:t>
+            </w:r>
+            <w:r>
+              <w:rPr>
+                <w:color w:val="FF0000"/>
+                <w:lang w:eastAsia="ko-KR"/>
+              </w:rPr>
+              <w:t>activated</w:t>
+            </w:r>
+          </w:p>
+        </w:tc>
+        <w:tc>
+          <w:tcPr>
+            <w:tcW w:w="2410" w:type="dxa"/>
+          </w:tcPr>
+          <w:p>
+            <w:pPr>
+              <w:rPr>
+                <w:lang w:eastAsia="ko-KR"/>
+              </w:rPr>
+            </w:pPr>
+            <w:r>
+              <w:rPr>
+                <w:lang w:eastAsia="ko-KR"/>
+              </w:rPr>
+              <w:t>I</w:t>
+            </w:r>
+            <w:r>
+              <w:rPr>
+                <w:rFonts w:hint="eastAsia"/>
+                <w:lang w:eastAsia="ko-KR"/>
+              </w:rPr>
+              <w:t xml:space="preserve"> </w:t>
+            </w:r>
+            <w:r>
+              <w:rPr>
+                <w:lang w:eastAsia="ko-KR"/>
+              </w:rPr>
+              <w:t>will activate</w:t>
+            </w:r>
+          </w:p>
+        </w:tc>
+        <w:tc>
+          <w:tcPr>
+            <w:tcW w:w="708" w:type="dxa"/>
+          </w:tcPr>
+          <w:p>
+            <w:pPr>
+              <w:jc w:val="center"/>
+              <w:rPr>
+                <w:rFonts w:hint="eastAsia"/>
+                <w:sz w:val="16"/>
+                <w:szCs w:val="16"/>
+                <w:lang w:eastAsia="ko-KR"/>
+              </w:rPr>
+            </w:pPr>
+            <w:r>
+              <w:rPr>
+                <w:rFonts w:hint="eastAsia"/>
+                <w:sz w:val="16"/>
+                <w:szCs w:val="16"/>
+                <w:lang w:eastAsia="ko-KR"/>
+              </w:rPr>
+              <w:t>8</w:t>
+            </w:r>
+          </w:p>
+        </w:tc>
+      </w:tr>
+      <w:tr>
+        <w:tc>
+          <w:tcPr>
+            <w:tcW w:w="3681" w:type="dxa"/>
+          </w:tcPr>
+          <w:p>
+            <w:pPr>
+              <w:rPr>
+                <w:lang w:eastAsia="ko-KR"/>
+              </w:rPr>
+            </w:pPr>
+            <w:r>
+              <w:rPr>
+                <w:lang w:eastAsia="ko-KR"/>
+              </w:rPr>
+              <w:t>I</w:t>
+            </w:r>
+            <w:r>
+              <w:rPr>
+                <w:rFonts w:hint="eastAsia"/>
+                <w:lang w:eastAsia="ko-KR"/>
+              </w:rPr>
+              <w:t xml:space="preserve"> </w:t>
+            </w:r>
+            <w:r>
+              <w:rPr>
+                <w:color w:val="FF0000"/>
+                <w:lang w:eastAsia="ko-KR"/>
+              </w:rPr>
+              <w:t>adapt</w:t>
+            </w:r>
+            <w:r>
+              <w:rPr>
+                <w:lang w:eastAsia="ko-KR"/>
+              </w:rPr>
+              <w:t xml:space="preserve"> to a new environment.</w:t>
+            </w:r>
+          </w:p>
+        </w:tc>
+        <w:tc>
+          <w:tcPr>
+            <w:tcW w:w="2551" w:type="dxa"/>
+          </w:tcPr>
+          <w:p>
+            <w:pPr>
+              <w:rPr>
+                <w:lang w:eastAsia="ko-KR"/>
+              </w:rPr>
+            </w:pPr>
+            <w:r>
+              <w:rPr>
+                <w:lang w:eastAsia="ko-KR"/>
+              </w:rPr>
+              <w:t xml:space="preserve">I </w:t>
+            </w:r>
+            <w:r>
+              <w:rPr>
+                <w:color w:val="FF0000"/>
+                <w:lang w:eastAsia="ko-KR"/>
+              </w:rPr>
+              <w:t>adapted</w:t>
+            </w:r>
+          </w:p>
+        </w:tc>
+        <w:tc>
+          <w:tcPr>
+            <w:tcW w:w="2410" w:type="dxa"/>
+          </w:tcPr>
+          <w:p>
+            <w:pPr>
+              <w:rPr>
+                <w:lang w:eastAsia="ko-KR"/>
+              </w:rPr>
+            </w:pPr>
+            <w:r>
+              <w:rPr>
+                <w:lang w:eastAsia="ko-KR"/>
+              </w:rPr>
+              <w:t>I</w:t>
+            </w:r>
+            <w:r>
+              <w:rPr>
+                <w:rFonts w:hint="eastAsia"/>
+                <w:lang w:eastAsia="ko-KR"/>
+              </w:rPr>
+              <w:t xml:space="preserve"> </w:t>
+            </w:r>
+            <w:r>
+              <w:rPr>
+                <w:lang w:eastAsia="ko-KR"/>
+              </w:rPr>
+              <w:t>will adapt</w:t>
+            </w:r>
+          </w:p>
+        </w:tc>
+        <w:tc>
+          <w:tcPr>
+            <w:tcW w:w="708" w:type="dxa"/>
+          </w:tcPr>
+          <w:p>
+            <w:pPr>
+              <w:jc w:val="center"/>
+              <w:rPr>
+                <w:rFonts w:hint="eastAsia"/>
+                <w:sz w:val="16"/>
+                <w:szCs w:val="16"/>
+                <w:lang w:eastAsia="ko-KR"/>
+              </w:rPr>
+            </w:pPr>
+            <w:r>
+              <w:rPr>
+                <w:rFonts w:hint="eastAsia"/>
+                <w:sz w:val="16"/>
+                <w:szCs w:val="16"/>
+                <w:lang w:eastAsia="ko-KR"/>
+              </w:rPr>
+              <w:t>9</w:t>
+            </w:r>
+          </w:p>
+        </w:tc>
+      </w:tr>
+      <w:tr>
+        <w:tc>
+          <w:tcPr>
+            <w:tcW w:w="3681" w:type="dxa"/>
+          </w:tcPr>
+          <w:p>
+            <w:pPr>
+              <w:rPr>
+                <w:lang w:eastAsia="ko-KR"/>
+              </w:rPr>
+            </w:pPr>
+            <w:r>
+              <w:rPr>
+                <w:lang w:eastAsia="ko-KR"/>
+              </w:rPr>
+              <w:t>I</w:t>
+            </w:r>
+            <w:r>
+              <w:rPr>
+                <w:rFonts w:hint="eastAsia"/>
+                <w:lang w:eastAsia="ko-KR"/>
+              </w:rPr>
+              <w:t xml:space="preserve"> </w:t>
+            </w:r>
+            <w:r>
+              <w:rPr>
+                <w:color w:val="FF0000"/>
+                <w:lang w:eastAsia="ko-KR"/>
+              </w:rPr>
+              <w:t>add</w:t>
+            </w:r>
+            <w:r>
+              <w:rPr>
+                <w:lang w:eastAsia="ko-KR"/>
+              </w:rPr>
+              <w:t xml:space="preserve"> some water.</w:t>
+            </w:r>
+          </w:p>
+        </w:tc>
+        <w:tc>
+          <w:tcPr>
+            <w:tcW w:w="2551" w:type="dxa"/>
+          </w:tcPr>
+          <w:p>
+            <w:pPr>
+              <w:rPr>
+                <w:lang w:eastAsia="ko-KR"/>
+              </w:rPr>
+            </w:pPr>
+            <w:r>
+              <w:rPr>
+                <w:lang w:eastAsia="ko-KR"/>
+              </w:rPr>
+              <w:t>I</w:t>
+            </w:r>
+            <w:r>
+              <w:rPr>
+                <w:rFonts w:hint="eastAsia"/>
+                <w:lang w:eastAsia="ko-KR"/>
+              </w:rPr>
+              <w:t xml:space="preserve"> </w:t>
+            </w:r>
+            <w:r>
+              <w:rPr>
+                <w:color w:val="FF0000"/>
+                <w:lang w:eastAsia="ko-KR"/>
+              </w:rPr>
+              <w:t>added</w:t>
+            </w:r>
+          </w:p>
+        </w:tc>
+        <w:tc>
+          <w:tcPr>
+            <w:tcW w:w="2410" w:type="dxa"/>
+          </w:tcPr>
+          <w:p>
+            <w:pPr>
+              <w:rPr>
+                <w:lang w:eastAsia="ko-KR"/>
+              </w:rPr>
+            </w:pPr>
+            <w:r>
+              <w:rPr>
+                <w:lang w:eastAsia="ko-KR"/>
+              </w:rPr>
+              <w:t>I</w:t>
+            </w:r>
+            <w:r>
+              <w:rPr>
+                <w:rFonts w:hint="eastAsia"/>
+                <w:lang w:eastAsia="ko-KR"/>
+              </w:rPr>
+              <w:t xml:space="preserve"> </w:t>
+            </w:r>
+            <w:r>
+              <w:rPr>
+                <w:lang w:eastAsia="ko-KR"/>
+              </w:rPr>
+              <w:t>will add</w:t>
+            </w:r>
+          </w:p>
+        </w:tc>
+        <w:tc>
+          <w:tcPr>
+            <w:tcW w:w="708" w:type="dxa"/>
+          </w:tcPr>
+          <w:p>
+            <w:pPr>
+              <w:jc w:val="center"/>
+              <w:rPr>
+                <w:rFonts w:hint="eastAsia"/>
+                <w:sz w:val="16"/>
+                <w:szCs w:val="16"/>
+                <w:lang w:eastAsia="ko-KR"/>
+              </w:rPr>
+            </w:pPr>
+            <w:r>
+              <w:rPr>
+                <w:rFonts w:hint="eastAsia"/>
+                <w:sz w:val="16"/>
+                <w:szCs w:val="16"/>
+                <w:lang w:eastAsia="ko-KR"/>
+              </w:rPr>
+              <w:t>10</w:t>
+            </w:r>
+          </w:p>
+        </w:tc>
+      </w:tr>
+      <w:tr>
+        <w:tc>
+          <w:tcPr>
+            <w:tcW w:w="3681" w:type="dxa"/>
+          </w:tcPr>
+          <w:p>
+            <w:pPr>
+              <w:rPr>
+                <w:lang w:eastAsia="ko-KR"/>
+              </w:rPr>
+            </w:pPr>
+            <w:r>
+              <w:rPr>
+                <w:lang w:eastAsia="ko-KR"/>
+              </w:rPr>
+              <w:t>I</w:t>
+            </w:r>
+            <w:r>
+              <w:rPr>
+                <w:rFonts w:hint="eastAsia"/>
+                <w:lang w:eastAsia="ko-KR"/>
+              </w:rPr>
+              <w:t xml:space="preserve"> </w:t>
+            </w:r>
+            <w:r>
+              <w:rPr>
+                <w:color w:val="FF0000"/>
+                <w:lang w:eastAsia="ko-KR"/>
+              </w:rPr>
+              <w:t>address</w:t>
+            </w:r>
+            <w:r>
+              <w:rPr>
+                <w:lang w:eastAsia="ko-KR"/>
+              </w:rPr>
+              <w:t xml:space="preserve"> this issue.</w:t>
+            </w:r>
+          </w:p>
+        </w:tc>
+        <w:tc>
+          <w:tcPr>
+            <w:tcW w:w="2551" w:type="dxa"/>
+          </w:tcPr>
+          <w:p>
+            <w:pPr>
+              <w:rPr>
+                <w:lang w:eastAsia="ko-KR"/>
+              </w:rPr>
+            </w:pPr>
+            <w:r>
+              <w:rPr>
+                <w:lang w:eastAsia="ko-KR"/>
+              </w:rPr>
+              <w:t>I</w:t>
+            </w:r>
+            <w:r>
+              <w:rPr>
+                <w:rFonts w:hint="eastAsia"/>
+                <w:lang w:eastAsia="ko-KR"/>
+              </w:rPr>
+              <w:t xml:space="preserve"> </w:t>
+            </w:r>
+            <w:r>
+              <w:rPr>
+                <w:color w:val="FF0000"/>
+                <w:lang w:eastAsia="ko-KR"/>
+              </w:rPr>
+              <w:t>addressed</w:t>
+            </w:r>
+          </w:p>
+        </w:tc>
+        <w:tc>
+          <w:tcPr>
+            <w:tcW w:w="2410" w:type="dxa"/>
+          </w:tcPr>
+          <w:p>
+            <w:pPr>
+              <w:rPr>
+                <w:lang w:eastAsia="ko-KR"/>
+              </w:rPr>
+            </w:pPr>
+            <w:r>
+              <w:rPr>
+                <w:lang w:eastAsia="ko-KR"/>
+              </w:rPr>
+              <w:t>I</w:t>
+            </w:r>
+            <w:r>
+              <w:rPr>
+                <w:rFonts w:hint="eastAsia"/>
+                <w:lang w:eastAsia="ko-KR"/>
+              </w:rPr>
+              <w:t xml:space="preserve"> </w:t>
+            </w:r>
+            <w:r>
+              <w:rPr>
+                <w:lang w:eastAsia="ko-KR"/>
+              </w:rPr>
+              <w:t>will address</w:t>
+            </w:r>
+          </w:p>
+        </w:tc>
+        <w:tc>
+          <w:tcPr>
+            <w:tcW w:w="708" w:type="dxa"/>
+          </w:tcPr>
+          <w:p>
+            <w:pPr>
+              <w:jc w:val="center"/>
+              <w:rPr>
+                <w:rFonts w:hint="eastAsia"/>
+                <w:sz w:val="16"/>
+                <w:szCs w:val="16"/>
+                <w:lang w:eastAsia="ko-KR"/>
+              </w:rPr>
+            </w:pPr>
+            <w:r>
+              <w:rPr>
+                <w:rFonts w:hint="eastAsia"/>
+                <w:sz w:val="16"/>
+                <w:szCs w:val="16"/>
+                <w:lang w:eastAsia="ko-KR"/>
+              </w:rPr>
+              <w:t>11</w:t>
+            </w:r>
+          </w:p>
+        </w:tc>
+      </w:tr>
+      <w:tr>
+        <w:tc>
+          <w:tcPr>
+            <w:tcW w:w="3681" w:type="dxa"/>
+          </w:tcPr>
+          <w:p>
+            <w:pPr>
+              <w:rPr>
+                <w:lang w:eastAsia="ko-KR"/>
+              </w:rPr>
+            </w:pPr>
+            <w:r>
+              <w:rPr>
+                <w:lang w:eastAsia="ko-KR"/>
+              </w:rPr>
+              <w:t>I</w:t>
+            </w:r>
+            <w:r>
+              <w:rPr>
+                <w:rFonts w:hint="eastAsia"/>
+                <w:lang w:eastAsia="ko-KR"/>
+              </w:rPr>
+              <w:t xml:space="preserve"> </w:t>
+            </w:r>
+            <w:r>
+              <w:rPr>
+                <w:color w:val="FF0000"/>
+                <w:lang w:eastAsia="ko-KR"/>
+              </w:rPr>
+              <w:t xml:space="preserve">adjust </w:t>
+            </w:r>
+            <w:r>
+              <w:rPr>
+                <w:lang w:eastAsia="ko-KR"/>
+              </w:rPr>
+              <w:t>the volume.</w:t>
+            </w:r>
+          </w:p>
+        </w:tc>
+        <w:tc>
+          <w:tcPr>
+            <w:tcW w:w="2551" w:type="dxa"/>
+          </w:tcPr>
+          <w:p>
+            <w:pPr>
+              <w:rPr>
+                <w:lang w:eastAsia="ko-KR"/>
+              </w:rPr>
+            </w:pPr>
+            <w:r>
+              <w:rPr>
+                <w:lang w:eastAsia="ko-KR"/>
+              </w:rPr>
+              <w:t>I</w:t>
+            </w:r>
+            <w:r>
+              <w:rPr>
+                <w:rFonts w:hint="eastAsia"/>
+                <w:lang w:eastAsia="ko-KR"/>
+              </w:rPr>
+              <w:t xml:space="preserve"> </w:t>
+            </w:r>
+            <w:r>
+              <w:rPr>
+                <w:color w:val="FF0000"/>
+                <w:lang w:eastAsia="ko-KR"/>
+              </w:rPr>
+              <w:t>adjusted</w:t>
+            </w:r>
+          </w:p>
+        </w:tc>
+        <w:tc>
+          <w:tcPr>
+            <w:tcW w:w="2410" w:type="dxa"/>
+          </w:tcPr>
+          <w:p>
+            <w:pPr>
+              <w:rPr>
+                <w:lang w:eastAsia="ko-KR"/>
+              </w:rPr>
+            </w:pPr>
+            <w:r>
+              <w:rPr>
+                <w:lang w:eastAsia="ko-KR"/>
+              </w:rPr>
+              <w:t>I</w:t>
+            </w:r>
+            <w:r>
+              <w:rPr>
+                <w:rFonts w:hint="eastAsia"/>
+                <w:lang w:eastAsia="ko-KR"/>
+              </w:rPr>
+              <w:t xml:space="preserve"> </w:t>
+            </w:r>
+            <w:r>
+              <w:rPr>
+                <w:lang w:eastAsia="ko-KR"/>
+              </w:rPr>
+              <w:t>will adjust</w:t>
+            </w:r>
+          </w:p>
+        </w:tc>
+        <w:tc>
+          <w:tcPr>
+            <w:tcW w:w="708" w:type="dxa"/>
+          </w:tcPr>
+          <w:p>
+            <w:pPr>
+              <w:jc w:val="center"/>
+              <w:rPr>
+                <w:rFonts w:hint="eastAsia"/>
+                <w:sz w:val="16"/>
+                <w:szCs w:val="16"/>
+                <w:lang w:eastAsia="ko-KR"/>
+              </w:rPr>
+            </w:pPr>
+            <w:r>
+              <w:rPr>
+                <w:rFonts w:hint="eastAsia"/>
+                <w:sz w:val="16"/>
+                <w:szCs w:val="16"/>
+                <w:lang w:eastAsia="ko-KR"/>
+              </w:rPr>
+              <w:t>1</w:t>
+            </w:r>
+            <w:r>
+              <w:rPr>
+                <w:sz w:val="16"/>
+                <w:szCs w:val="16"/>
+                <w:lang w:eastAsia="ko-KR"/>
+              </w:rPr>
+              <w:t>2</w:t>
+            </w:r>
+          </w:p>
+        </w:tc>
+      </w:tr>
+      <w:tr>
+        <w:tc>
+          <w:tcPr>
+            <w:tcW w:w="3681" w:type="dxa"/>
+          </w:tcPr>
+          <w:p>
+            <w:pPr>
+              <w:rPr>
+                <w:lang w:eastAsia="ko-KR"/>
+              </w:rPr>
+            </w:pPr>
+            <w:r>
+              <w:rPr>
+                <w:lang w:eastAsia="ko-KR"/>
+              </w:rPr>
+              <w:t>I</w:t>
+            </w:r>
+            <w:r>
+              <w:rPr>
+                <w:rFonts w:hint="eastAsia"/>
+                <w:lang w:eastAsia="ko-KR"/>
+              </w:rPr>
+              <w:t xml:space="preserve"> </w:t>
+            </w:r>
+            <w:r>
+              <w:rPr>
+                <w:color w:val="FF0000"/>
+                <w:lang w:eastAsia="ko-KR"/>
+              </w:rPr>
+              <w:t xml:space="preserve">admire </w:t>
+            </w:r>
+            <w:r>
+              <w:rPr>
+                <w:lang w:eastAsia="ko-KR"/>
+              </w:rPr>
+              <w:t>his work.</w:t>
+            </w:r>
+          </w:p>
+        </w:tc>
+        <w:tc>
+          <w:tcPr>
+            <w:tcW w:w="2551" w:type="dxa"/>
+          </w:tcPr>
+          <w:p>
+            <w:pPr>
+              <w:rPr>
+                <w:lang w:eastAsia="ko-KR"/>
+              </w:rPr>
+            </w:pPr>
+            <w:r>
+              <w:rPr>
+                <w:lang w:eastAsia="ko-KR"/>
+              </w:rPr>
+              <w:t>I</w:t>
+            </w:r>
+            <w:r>
+              <w:rPr>
+                <w:rFonts w:hint="eastAsia"/>
+                <w:lang w:eastAsia="ko-KR"/>
+              </w:rPr>
+              <w:t xml:space="preserve"> </w:t>
+            </w:r>
+            <w:r>
+              <w:rPr>
+                <w:color w:val="FF0000"/>
+                <w:lang w:eastAsia="ko-KR"/>
+              </w:rPr>
+              <w:t>admired</w:t>
+            </w:r>
+          </w:p>
+        </w:tc>
+        <w:tc>
+          <w:tcPr>
+            <w:tcW w:w="2410" w:type="dxa"/>
+          </w:tcPr>
+          <w:p>
+            <w:pPr>
+              <w:rPr>
+                <w:lang w:eastAsia="ko-KR"/>
+              </w:rPr>
+            </w:pPr>
+            <w:r>
+              <w:rPr>
+                <w:lang w:eastAsia="ko-KR"/>
+              </w:rPr>
+              <w:t>I</w:t>
+            </w:r>
+            <w:r>
+              <w:rPr>
+                <w:rFonts w:hint="eastAsia"/>
+                <w:lang w:eastAsia="ko-KR"/>
+              </w:rPr>
+              <w:t xml:space="preserve"> </w:t>
+            </w:r>
+            <w:r>
+              <w:rPr>
+                <w:lang w:eastAsia="ko-KR"/>
+              </w:rPr>
+              <w:t>will admire</w:t>
+            </w:r>
+          </w:p>
+        </w:tc>
+        <w:tc>
+          <w:tcPr>
+            <w:tcW w:w="708" w:type="dxa"/>
+          </w:tcPr>
+          <w:p>
+            <w:pPr>
+              <w:jc w:val="center"/>
+              <w:rPr>
+                <w:rFonts w:hint="eastAsia"/>
+                <w:sz w:val="16"/>
+                <w:szCs w:val="16"/>
+                <w:lang w:eastAsia="ko-KR"/>
+              </w:rPr>
+            </w:pPr>
+            <w:r>
+              <w:rPr>
+                <w:rFonts w:hint="eastAsia"/>
+                <w:sz w:val="16"/>
+                <w:szCs w:val="16"/>
+                <w:lang w:eastAsia="ko-KR"/>
+              </w:rPr>
+              <w:t>13</w:t>
+            </w:r>
+          </w:p>
+        </w:tc>
+      </w:tr>
+      <w:tr>
+        <w:tc>
+          <w:tcPr>
+            <w:tcW w:w="3681" w:type="dxa"/>
+          </w:tcPr>
+          <w:p>
+            <w:pPr>
+              <w:rPr>
+                <w:lang w:eastAsia="ko-KR"/>
+              </w:rPr>
+            </w:pPr>
+            <w:r>
+              <w:rPr>
+                <w:lang w:eastAsia="ko-KR"/>
+              </w:rPr>
+              <w:t>I</w:t>
+            </w:r>
+            <w:r>
+              <w:rPr>
+                <w:rFonts w:hint="eastAsia"/>
+                <w:lang w:eastAsia="ko-KR"/>
+              </w:rPr>
+              <w:t xml:space="preserve"> </w:t>
+            </w:r>
+            <w:r>
+              <w:rPr>
+                <w:color w:val="FF0000"/>
+                <w:lang w:eastAsia="ko-KR"/>
+              </w:rPr>
+              <w:t xml:space="preserve">admit </w:t>
+            </w:r>
+            <w:r>
+              <w:rPr>
+                <w:lang w:eastAsia="ko-KR"/>
+              </w:rPr>
+              <w:t>my mistake.</w:t>
+            </w:r>
+          </w:p>
+        </w:tc>
+        <w:tc>
+          <w:tcPr>
+            <w:tcW w:w="2551" w:type="dxa"/>
+          </w:tcPr>
+          <w:p>
+            <w:pPr>
+              <w:rPr>
+                <w:lang w:eastAsia="ko-KR"/>
+              </w:rPr>
+            </w:pPr>
+            <w:r>
+              <w:rPr>
+                <w:lang w:eastAsia="ko-KR"/>
+              </w:rPr>
+              <w:t>I</w:t>
+            </w:r>
+            <w:r>
+              <w:rPr>
+                <w:rFonts w:hint="eastAsia"/>
+                <w:lang w:eastAsia="ko-KR"/>
+              </w:rPr>
+              <w:t xml:space="preserve"> </w:t>
+            </w:r>
+            <w:r>
+              <w:rPr>
+                <w:color w:val="FF0000"/>
+                <w:lang w:eastAsia="ko-KR"/>
+              </w:rPr>
+              <w:t>admitted</w:t>
+            </w:r>
+          </w:p>
+        </w:tc>
+        <w:tc>
+          <w:tcPr>
+            <w:tcW w:w="2410" w:type="dxa"/>
+          </w:tcPr>
+          <w:p>
+            <w:pPr>
+              <w:rPr>
+                <w:lang w:eastAsia="ko-KR"/>
+              </w:rPr>
+            </w:pPr>
+            <w:r>
+              <w:rPr>
+                <w:lang w:eastAsia="ko-KR"/>
+              </w:rPr>
+              <w:t>I</w:t>
+            </w:r>
+            <w:r>
+              <w:rPr>
+                <w:rFonts w:hint="eastAsia"/>
+                <w:lang w:eastAsia="ko-KR"/>
+              </w:rPr>
+              <w:t xml:space="preserve"> </w:t>
+            </w:r>
+            <w:r>
+              <w:rPr>
+                <w:lang w:eastAsia="ko-KR"/>
+              </w:rPr>
+              <w:t>will admit</w:t>
+            </w:r>
+          </w:p>
+        </w:tc>
+        <w:tc>
+          <w:tcPr>
+            <w:tcW w:w="708" w:type="dxa"/>
+          </w:tcPr>
+          <w:p>
+            <w:pPr>
+              <w:jc w:val="center"/>
+              <w:rPr>
+                <w:rFonts w:hint="eastAsia"/>
+                <w:sz w:val="16"/>
+                <w:szCs w:val="16"/>
+                <w:lang w:eastAsia="ko-KR"/>
+              </w:rPr>
+            </w:pPr>
+            <w:r>
+              <w:rPr>
+                <w:rFonts w:hint="eastAsia"/>
+                <w:sz w:val="16"/>
+                <w:szCs w:val="16"/>
+                <w:lang w:eastAsia="ko-KR"/>
+              </w:rPr>
+              <w:t>14</w:t>
+            </w:r>
+          </w:p>
+        </w:tc>
+      </w:tr>
+    </w:tbl>
+    <w:p>
+      <w:pPr>
+        <w:rPr>
+          <w:lang w:eastAsia="ko-KR"/>
+        </w:rPr>
+      </w:pPr>
+      <w:bookmarkStart w:id="0" w:name="_GoBack"/>
+      <w:bookmarkEnd w:id="0"/>
     </w:p>
     <w:tbl>
       <w:tblPr>
@@ -2449,191 +4409,227 @@
         <w:tblLook w:val="04A0" w:firstRow="1" w:lastRow="0" w:firstColumn="1" w:lastColumn="0" w:noHBand="0" w:noVBand="1"/>
       </w:tblPr>
       <w:tblGrid>
-        <w:gridCol w:w="3256"/>
-        <w:gridCol w:w="1984"/>
-        <w:gridCol w:w="1985"/>
-        <w:gridCol w:w="2125"/>
+        <w:gridCol w:w="421"/>
+        <w:gridCol w:w="1839"/>
+        <w:gridCol w:w="426"/>
+        <w:gridCol w:w="1981"/>
+        <w:gridCol w:w="424"/>
+        <w:gridCol w:w="1981"/>
+        <w:gridCol w:w="436"/>
+        <w:gridCol w:w="1842"/>
       </w:tblGrid>
       <w:tr>
         <w:tc>
           <w:tcPr>
-            <w:tcW w:w="3256" w:type="dxa"/>
-            <w:shd w:val="clear" w:color="auto" w:fill="DBE5F1" w:themeFill="accent1" w:themeFillTint="33"/>
+            <w:tcW w:w="421" w:type="dxa"/>
           </w:tcPr>
           <w:p>
             <w:pPr>
               <w:jc w:val="center"/>
               <w:rPr>
+                <w:sz w:val="16"/>
+                <w:szCs w:val="16"/>
                 <w:lang w:eastAsia="ko-KR"/>
               </w:rPr>
             </w:pPr>
             <w:r>
               <w:rPr>
                 <w:rFonts w:hint="eastAsia"/>
-                <w:lang w:eastAsia="ko-KR"/>
-              </w:rPr>
-              <w:t>~</w:t>
-            </w:r>
-            <w:r>
-              <w:rPr>
-                <w:rFonts w:hint="eastAsia"/>
-                <w:lang w:eastAsia="ko-KR"/>
-              </w:rPr>
-              <w:t>하다</w:t>
-            </w:r>
-            <w:r>
-              <w:rPr>
-                <w:rFonts w:hint="eastAsia"/>
-                <w:lang w:eastAsia="ko-KR"/>
-              </w:rPr>
-              <w:t>(</w:t>
-            </w:r>
-            <w:r>
-              <w:rPr>
-                <w:rFonts w:hint="eastAsia"/>
-                <w:lang w:eastAsia="ko-KR"/>
-              </w:rPr>
-              <w:t>현재형</w:t>
-            </w:r>
-            <w:r>
-              <w:rPr>
-                <w:rFonts w:hint="eastAsia"/>
-                <w:lang w:eastAsia="ko-KR"/>
-              </w:rPr>
-              <w:t>)</w:t>
+                <w:sz w:val="16"/>
+                <w:szCs w:val="16"/>
+                <w:lang w:eastAsia="ko-KR"/>
+              </w:rPr>
+              <w:t>1</w:t>
             </w:r>
           </w:p>
         </w:tc>
         <w:tc>
           <w:tcPr>
-            <w:tcW w:w="1984" w:type="dxa"/>
-            <w:shd w:val="clear" w:color="auto" w:fill="DBE5F1" w:themeFill="accent1" w:themeFillTint="33"/>
+            <w:tcW w:w="1839" w:type="dxa"/>
+          </w:tcPr>
+          <w:p>
+            <w:pPr>
+              <w:rPr>
+                <w:sz w:val="16"/>
+                <w:szCs w:val="16"/>
+                <w:lang w:eastAsia="ko-KR"/>
+              </w:rPr>
+            </w:pPr>
+            <w:r>
+              <w:rPr>
+                <w:rFonts w:hint="eastAsia"/>
+                <w:sz w:val="16"/>
+                <w:szCs w:val="16"/>
+                <w:lang w:eastAsia="ko-KR"/>
+              </w:rPr>
+              <w:t>받아들이다</w:t>
+            </w:r>
+          </w:p>
+        </w:tc>
+        <w:tc>
+          <w:tcPr>
+            <w:tcW w:w="426" w:type="dxa"/>
           </w:tcPr>
           <w:p>
             <w:pPr>
               <w:jc w:val="center"/>
               <w:rPr>
+                <w:sz w:val="16"/>
+                <w:szCs w:val="16"/>
                 <w:lang w:eastAsia="ko-KR"/>
               </w:rPr>
             </w:pPr>
             <w:r>
               <w:rPr>
                 <w:rFonts w:hint="eastAsia"/>
-                <w:lang w:eastAsia="ko-KR"/>
-              </w:rPr>
-              <w:t>~</w:t>
-            </w:r>
-            <w:r>
-              <w:rPr>
-                <w:rFonts w:hint="eastAsia"/>
-                <w:lang w:eastAsia="ko-KR"/>
-              </w:rPr>
-              <w:t>했다</w:t>
-            </w:r>
-            <w:r>
-              <w:rPr>
-                <w:rFonts w:hint="eastAsia"/>
-                <w:lang w:eastAsia="ko-KR"/>
-              </w:rPr>
-              <w:t>(</w:t>
-            </w:r>
-            <w:r>
-              <w:rPr>
-                <w:rFonts w:hint="eastAsia"/>
-                <w:lang w:eastAsia="ko-KR"/>
-              </w:rPr>
-              <w:t>과거형</w:t>
-            </w:r>
-            <w:r>
-              <w:rPr>
-                <w:rFonts w:hint="eastAsia"/>
-                <w:lang w:eastAsia="ko-KR"/>
-              </w:rPr>
-              <w:t>)</w:t>
+                <w:sz w:val="16"/>
+                <w:szCs w:val="16"/>
+                <w:lang w:eastAsia="ko-KR"/>
+              </w:rPr>
+              <w:t>2</w:t>
             </w:r>
           </w:p>
         </w:tc>
         <w:tc>
           <w:tcPr>
-            <w:tcW w:w="1985" w:type="dxa"/>
-            <w:shd w:val="clear" w:color="auto" w:fill="DBE5F1" w:themeFill="accent1" w:themeFillTint="33"/>
+            <w:tcW w:w="1981" w:type="dxa"/>
+          </w:tcPr>
+          <w:p>
+            <w:pPr>
+              <w:rPr>
+                <w:sz w:val="16"/>
+                <w:szCs w:val="16"/>
+                <w:lang w:eastAsia="ko-KR"/>
+              </w:rPr>
+            </w:pPr>
+            <w:r>
+              <w:rPr>
+                <w:rFonts w:hint="eastAsia"/>
+                <w:sz w:val="16"/>
+                <w:szCs w:val="16"/>
+                <w:lang w:eastAsia="ko-KR"/>
+              </w:rPr>
+              <w:t>동반하다</w:t>
+            </w:r>
+          </w:p>
+        </w:tc>
+        <w:tc>
+          <w:tcPr>
+            <w:tcW w:w="424" w:type="dxa"/>
           </w:tcPr>
           <w:p>
             <w:pPr>
               <w:jc w:val="center"/>
               <w:rPr>
+                <w:sz w:val="16"/>
+                <w:szCs w:val="16"/>
                 <w:lang w:eastAsia="ko-KR"/>
               </w:rPr>
             </w:pPr>
             <w:r>
               <w:rPr>
                 <w:rFonts w:hint="eastAsia"/>
-                <w:lang w:eastAsia="ko-KR"/>
-              </w:rPr>
-              <w:t>~</w:t>
-            </w:r>
-            <w:r>
-              <w:rPr>
-                <w:rFonts w:hint="eastAsia"/>
-                <w:lang w:eastAsia="ko-KR"/>
-              </w:rPr>
-              <w:t>할</w:t>
-            </w:r>
-            <w:r>
-              <w:rPr>
-                <w:rFonts w:hint="eastAsia"/>
-                <w:lang w:eastAsia="ko-KR"/>
-              </w:rPr>
-              <w:t xml:space="preserve"> </w:t>
-            </w:r>
-            <w:r>
-              <w:rPr>
-                <w:rFonts w:hint="eastAsia"/>
-                <w:lang w:eastAsia="ko-KR"/>
-              </w:rPr>
-              <w:t>것이다</w:t>
-            </w:r>
-            <w:r>
-              <w:rPr>
-                <w:rFonts w:hint="eastAsia"/>
-                <w:lang w:eastAsia="ko-KR"/>
-              </w:rPr>
-              <w:t>(</w:t>
-            </w:r>
-            <w:r>
-              <w:rPr>
-                <w:rFonts w:hint="eastAsia"/>
-                <w:lang w:eastAsia="ko-KR"/>
-              </w:rPr>
-              <w:t>미래</w:t>
-            </w:r>
-            <w:r>
-              <w:rPr>
-                <w:rFonts w:hint="eastAsia"/>
-                <w:lang w:eastAsia="ko-KR"/>
-              </w:rPr>
-              <w:t>)</w:t>
+                <w:sz w:val="16"/>
+                <w:szCs w:val="16"/>
+                <w:lang w:eastAsia="ko-KR"/>
+              </w:rPr>
+              <w:t>3</w:t>
             </w:r>
           </w:p>
         </w:tc>
         <w:tc>
           <w:tcPr>
-            <w:tcW w:w="2125" w:type="dxa"/>
-            <w:shd w:val="clear" w:color="auto" w:fill="DBE5F1" w:themeFill="accent1" w:themeFillTint="33"/>
+            <w:tcW w:w="1981" w:type="dxa"/>
+          </w:tcPr>
+          <w:p>
+            <w:pPr>
+              <w:rPr>
+                <w:sz w:val="16"/>
+                <w:szCs w:val="16"/>
+                <w:lang w:eastAsia="ko-KR"/>
+              </w:rPr>
+            </w:pPr>
+            <w:r>
+              <w:rPr>
+                <w:rFonts w:hint="eastAsia"/>
+                <w:sz w:val="16"/>
+                <w:szCs w:val="16"/>
+                <w:lang w:eastAsia="ko-KR"/>
+              </w:rPr>
+              <w:t>성취하다</w:t>
+            </w:r>
+          </w:p>
+        </w:tc>
+        <w:tc>
+          <w:tcPr>
+            <w:tcW w:w="436" w:type="dxa"/>
           </w:tcPr>
           <w:p>
             <w:pPr>
               <w:jc w:val="center"/>
               <w:rPr>
+                <w:sz w:val="16"/>
+                <w:szCs w:val="16"/>
                 <w:lang w:eastAsia="ko-KR"/>
               </w:rPr>
             </w:pPr>
             <w:r>
               <w:rPr>
                 <w:rFonts w:hint="eastAsia"/>
-                <w:lang w:eastAsia="ko-KR"/>
-              </w:rPr>
-              <w:t>의미</w:t>
+                <w:sz w:val="16"/>
+                <w:szCs w:val="16"/>
+                <w:lang w:eastAsia="ko-KR"/>
+              </w:rPr>
+              <w:t>4</w:t>
+            </w:r>
+          </w:p>
+        </w:tc>
+        <w:tc>
+          <w:tcPr>
+            <w:tcW w:w="1842" w:type="dxa"/>
+          </w:tcPr>
+          <w:p>
+            <w:pPr>
+              <w:rPr>
+                <w:sz w:val="16"/>
+                <w:szCs w:val="16"/>
+                <w:lang w:eastAsia="ko-KR"/>
+              </w:rPr>
+            </w:pPr>
+            <w:r>
+              <w:rPr>
+                <w:rFonts w:hint="eastAsia"/>
+                <w:sz w:val="16"/>
+                <w:szCs w:val="16"/>
+                <w:lang w:eastAsia="ko-KR"/>
+              </w:rPr>
+              <w:t>고발하다</w:t>
+            </w:r>
+            <w:r>
+              <w:rPr>
+                <w:rFonts w:hint="eastAsia"/>
+                <w:sz w:val="16"/>
+                <w:szCs w:val="16"/>
+                <w:lang w:eastAsia="ko-KR"/>
+              </w:rPr>
+              <w:t>,</w:t>
+            </w:r>
+            <w:r>
+              <w:rPr>
+                <w:sz w:val="16"/>
+                <w:szCs w:val="16"/>
+                <w:lang w:eastAsia="ko-KR"/>
+              </w:rPr>
+              <w:t xml:space="preserve"> </w:t>
+            </w:r>
+            <w:r>
+              <w:rPr>
+                <w:rFonts w:hint="eastAsia"/>
+                <w:sz w:val="16"/>
+                <w:szCs w:val="16"/>
+                <w:lang w:eastAsia="ko-KR"/>
+              </w:rPr>
+              <w:t>비난하다</w:t>
             </w:r>
           </w:p>
         </w:tc>
@@ -2641,96 +4637,80 @@
       <w:tr>
         <w:tc>
           <w:tcPr>
-            <w:tcW w:w="3256" w:type="dxa"/>
+            <w:tcW w:w="421" w:type="dxa"/>
           </w:tcPr>
           <w:p>
             <w:pPr>
-              <w:rPr>
+              <w:jc w:val="center"/>
+              <w:rPr>
+                <w:rFonts w:hint="eastAsia"/>
+                <w:sz w:val="16"/>
+                <w:szCs w:val="16"/>
                 <w:lang w:eastAsia="ko-KR"/>
               </w:rPr>
             </w:pPr>
             <w:r>
               <w:rPr>
                 <w:rFonts w:hint="eastAsia"/>
-                <w:lang w:eastAsia="ko-KR"/>
-              </w:rPr>
-              <w:t xml:space="preserve">I </w:t>
-            </w:r>
-            <w:r>
-              <w:rPr>
-                <w:rFonts w:hint="eastAsia"/>
-                <w:color w:val="FF0000"/>
-                <w:lang w:eastAsia="ko-KR"/>
-              </w:rPr>
-              <w:t xml:space="preserve">accept </w:t>
-            </w:r>
-            <w:r>
-              <w:rPr>
-                <w:rFonts w:hint="eastAsia"/>
-                <w:lang w:eastAsia="ko-KR"/>
-              </w:rPr>
-              <w:t>the invitation.</w:t>
+                <w:sz w:val="16"/>
+                <w:szCs w:val="16"/>
+                <w:lang w:eastAsia="ko-KR"/>
+              </w:rPr>
+              <w:t>5</w:t>
             </w:r>
           </w:p>
         </w:tc>
         <w:tc>
           <w:tcPr>
-            <w:tcW w:w="1984" w:type="dxa"/>
+            <w:tcW w:w="1839" w:type="dxa"/>
           </w:tcPr>
           <w:p>
             <w:pPr>
               <w:rPr>
+                <w:sz w:val="16"/>
+                <w:szCs w:val="16"/>
                 <w:lang w:eastAsia="ko-KR"/>
               </w:rPr>
             </w:pPr>
             <w:r>
               <w:rPr>
                 <w:rFonts w:hint="eastAsia"/>
-                <w:lang w:eastAsia="ko-KR"/>
-              </w:rPr>
-              <w:t xml:space="preserve">I </w:t>
-            </w:r>
-            <w:r>
-              <w:rPr>
-                <w:rFonts w:hint="eastAsia"/>
-                <w:color w:val="FF0000"/>
-                <w:lang w:eastAsia="ko-KR"/>
-              </w:rPr>
-              <w:t>accepted</w:t>
+                <w:sz w:val="16"/>
+                <w:szCs w:val="16"/>
+                <w:lang w:eastAsia="ko-KR"/>
+              </w:rPr>
+              <w:t>달성하다</w:t>
             </w:r>
           </w:p>
         </w:tc>
         <w:tc>
           <w:tcPr>
-            <w:tcW w:w="1985" w:type="dxa"/>
+            <w:tcW w:w="426" w:type="dxa"/>
           </w:tcPr>
           <w:p>
             <w:pPr>
-              <w:rPr>
+              <w:jc w:val="center"/>
+              <w:rPr>
+                <w:rFonts w:hint="eastAsia"/>
+                <w:sz w:val="16"/>
+                <w:szCs w:val="16"/>
                 <w:lang w:eastAsia="ko-KR"/>
               </w:rPr>
             </w:pPr>
             <w:r>
               <w:rPr>
                 <w:rFonts w:hint="eastAsia"/>
-                <w:lang w:eastAsia="ko-KR"/>
-              </w:rPr>
-              <w:t xml:space="preserve">I </w:t>
-            </w:r>
-            <w:r>
-              <w:rPr>
-                <w:rFonts w:hint="eastAsia"/>
-                <w:color w:val="FF0000"/>
-                <w:lang w:eastAsia="ko-KR"/>
-              </w:rPr>
-              <w:t>will accept</w:t>
+                <w:sz w:val="16"/>
+                <w:szCs w:val="16"/>
+                <w:lang w:eastAsia="ko-KR"/>
+              </w:rPr>
+              <w:t>6</w:t>
             </w:r>
           </w:p>
         </w:tc>
         <w:tc>
           <w:tcPr>
-            <w:tcW w:w="2125" w:type="dxa"/>
-            <w:vAlign w:val="center"/>
+            <w:tcW w:w="1981" w:type="dxa"/>
           </w:tcPr>
           <w:p>
             <w:pPr>
@@ -2747,7 +4727,103 @@
                 <w:szCs w:val="16"/>
                 <w:lang w:eastAsia="ko-KR"/>
               </w:rPr>
-              <w:t>받아들이다</w:t>
+              <w:t>습득하다</w:t>
+            </w:r>
+          </w:p>
+        </w:tc>
+        <w:tc>
+          <w:tcPr>
+            <w:tcW w:w="424" w:type="dxa"/>
+          </w:tcPr>
+          <w:p>
+            <w:pPr>
+              <w:jc w:val="center"/>
+              <w:rPr>
+                <w:rFonts w:hint="eastAsia"/>
+                <w:sz w:val="16"/>
+                <w:szCs w:val="16"/>
+                <w:lang w:eastAsia="ko-KR"/>
+              </w:rPr>
+            </w:pPr>
+            <w:r>
+              <w:rPr>
+                <w:rFonts w:hint="eastAsia"/>
+                <w:sz w:val="16"/>
+                <w:szCs w:val="16"/>
+                <w:lang w:eastAsia="ko-KR"/>
+              </w:rPr>
+              <w:t>7</w:t>
+            </w:r>
+          </w:p>
+        </w:tc>
+        <w:tc>
+          <w:tcPr>
+            <w:tcW w:w="1981" w:type="dxa"/>
+          </w:tcPr>
+          <w:p>
+            <w:pPr>
+              <w:rPr>
+                <w:sz w:val="16"/>
+                <w:szCs w:val="16"/>
+                <w:lang w:eastAsia="ko-KR"/>
+              </w:rPr>
+            </w:pPr>
+            <w:r>
+              <w:rPr>
+                <w:rFonts w:hint="eastAsia"/>
+                <w:sz w:val="16"/>
+                <w:szCs w:val="16"/>
+                <w:lang w:eastAsia="ko-KR"/>
+              </w:rPr>
+              <w:t>행동하다</w:t>
+            </w:r>
+          </w:p>
+        </w:tc>
+        <w:tc>
+          <w:tcPr>
+            <w:tcW w:w="436" w:type="dxa"/>
+          </w:tcPr>
+          <w:p>
+            <w:pPr>
+              <w:jc w:val="center"/>
+              <w:rPr>
+                <w:rFonts w:hint="eastAsia"/>
+                <w:sz w:val="16"/>
+                <w:szCs w:val="16"/>
+                <w:lang w:eastAsia="ko-KR"/>
+              </w:rPr>
+            </w:pPr>
+            <w:r>
+              <w:rPr>
+                <w:rFonts w:hint="eastAsia"/>
+                <w:sz w:val="16"/>
+                <w:szCs w:val="16"/>
+                <w:lang w:eastAsia="ko-KR"/>
+              </w:rPr>
+              <w:t>8</w:t>
+            </w:r>
+          </w:p>
+        </w:tc>
+        <w:tc>
+          <w:tcPr>
+            <w:tcW w:w="1842" w:type="dxa"/>
+          </w:tcPr>
+          <w:p>
+            <w:pPr>
+              <w:rPr>
+                <w:sz w:val="16"/>
+                <w:szCs w:val="16"/>
+                <w:lang w:eastAsia="ko-KR"/>
+              </w:rPr>
+            </w:pPr>
+            <w:r>
+              <w:rPr>
+                <w:rFonts w:hint="eastAsia"/>
+                <w:sz w:val="16"/>
+                <w:szCs w:val="16"/>
+                <w:lang w:eastAsia="ko-KR"/>
+              </w:rPr>
+              <w:t>활성화하다</w:t>
             </w:r>
           </w:p>
         </w:tc>
@@ -2755,11 +4831,323 @@
       <w:tr>
         <w:tc>
           <w:tcPr>
-            <w:tcW w:w="3256" w:type="dxa"/>
+            <w:tcW w:w="421" w:type="dxa"/>
           </w:tcPr>
           <w:p>
             <w:pPr>
-              <w:rPr>
+              <w:jc w:val="center"/>
+              <w:rPr>
+                <w:rFonts w:hint="eastAsia"/>
+                <w:sz w:val="16"/>
+                <w:szCs w:val="16"/>
+                <w:lang w:eastAsia="ko-KR"/>
+              </w:rPr>
+            </w:pPr>
+            <w:r>
+              <w:rPr>
+                <w:rFonts w:hint="eastAsia"/>
+                <w:sz w:val="16"/>
+                <w:szCs w:val="16"/>
+                <w:lang w:eastAsia="ko-KR"/>
+              </w:rPr>
+              <w:t>9</w:t>
+            </w:r>
+          </w:p>
+        </w:tc>
+        <w:tc>
+          <w:tcPr>
+            <w:tcW w:w="1839" w:type="dxa"/>
+          </w:tcPr>
+          <w:p>
+            <w:pPr>
+              <w:rPr>
+                <w:sz w:val="16"/>
+                <w:szCs w:val="16"/>
+                <w:lang w:eastAsia="ko-KR"/>
+              </w:rPr>
+            </w:pPr>
+            <w:r>
+              <w:rPr>
+                <w:rFonts w:hint="eastAsia"/>
+                <w:sz w:val="16"/>
+                <w:szCs w:val="16"/>
+                <w:lang w:eastAsia="ko-KR"/>
+              </w:rPr>
+              <w:t>적응하다</w:t>
+            </w:r>
+          </w:p>
+        </w:tc>
+        <w:tc>
+          <w:tcPr>
+            <w:tcW w:w="426" w:type="dxa"/>
+          </w:tcPr>
+          <w:p>
+            <w:pPr>
+              <w:jc w:val="center"/>
+              <w:rPr>
+                <w:rFonts w:hint="eastAsia"/>
+                <w:sz w:val="16"/>
+                <w:szCs w:val="16"/>
+                <w:lang w:eastAsia="ko-KR"/>
+              </w:rPr>
+            </w:pPr>
+            <w:r>
+              <w:rPr>
+                <w:rFonts w:hint="eastAsia"/>
+                <w:sz w:val="16"/>
+                <w:szCs w:val="16"/>
+                <w:lang w:eastAsia="ko-KR"/>
+              </w:rPr>
+              <w:t>10</w:t>
+            </w:r>
+          </w:p>
+        </w:tc>
+        <w:tc>
+          <w:tcPr>
+            <w:tcW w:w="1981" w:type="dxa"/>
+          </w:tcPr>
+          <w:p>
+            <w:pPr>
+              <w:rPr>
+                <w:sz w:val="16"/>
+                <w:szCs w:val="16"/>
+                <w:lang w:eastAsia="ko-KR"/>
+              </w:rPr>
+            </w:pPr>
+            <w:r>
+              <w:rPr>
+                <w:rFonts w:hint="eastAsia"/>
+                <w:sz w:val="16"/>
+                <w:szCs w:val="16"/>
+                <w:lang w:eastAsia="ko-KR"/>
+              </w:rPr>
+              <w:t>더하다</w:t>
+            </w:r>
+          </w:p>
+        </w:tc>
+        <w:tc>
+          <w:tcPr>
+            <w:tcW w:w="424" w:type="dxa"/>
+          </w:tcPr>
+          <w:p>
+            <w:pPr>
+              <w:jc w:val="center"/>
+              <w:rPr>
+                <w:rFonts w:hint="eastAsia"/>
+                <w:sz w:val="16"/>
+                <w:szCs w:val="16"/>
+                <w:lang w:eastAsia="ko-KR"/>
+              </w:rPr>
+            </w:pPr>
+            <w:r>
+              <w:rPr>
+                <w:rFonts w:hint="eastAsia"/>
+                <w:sz w:val="16"/>
+                <w:szCs w:val="16"/>
+                <w:lang w:eastAsia="ko-KR"/>
+              </w:rPr>
+              <w:t>11</w:t>
+            </w:r>
+          </w:p>
+        </w:tc>
+        <w:tc>
+          <w:tcPr>
+            <w:tcW w:w="1981" w:type="dxa"/>
+          </w:tcPr>
+          <w:p>
+            <w:pPr>
+              <w:rPr>
+                <w:sz w:val="16"/>
+                <w:szCs w:val="16"/>
+                <w:lang w:eastAsia="ko-KR"/>
+              </w:rPr>
+            </w:pPr>
+            <w:r>
+              <w:rPr>
+                <w:rFonts w:hint="eastAsia"/>
+                <w:sz w:val="16"/>
+                <w:szCs w:val="16"/>
+                <w:lang w:eastAsia="ko-KR"/>
+              </w:rPr>
+              <w:t>다루다</w:t>
+            </w:r>
+            <w:r>
+              <w:rPr>
+                <w:rFonts w:hint="eastAsia"/>
+                <w:sz w:val="16"/>
+                <w:szCs w:val="16"/>
+                <w:lang w:eastAsia="ko-KR"/>
+              </w:rPr>
+              <w:t xml:space="preserve">, </w:t>
+            </w:r>
+            <w:r>
+              <w:rPr>
+                <w:rFonts w:hint="eastAsia"/>
+                <w:sz w:val="16"/>
+                <w:szCs w:val="16"/>
+                <w:lang w:eastAsia="ko-KR"/>
+              </w:rPr>
+              <w:t>고심하다</w:t>
+            </w:r>
+          </w:p>
+        </w:tc>
+        <w:tc>
+          <w:tcPr>
+            <w:tcW w:w="436" w:type="dxa"/>
+          </w:tcPr>
+          <w:p>
+            <w:pPr>
+              <w:jc w:val="center"/>
+              <w:rPr>
+                <w:rFonts w:hint="eastAsia"/>
+                <w:sz w:val="16"/>
+                <w:szCs w:val="16"/>
+                <w:lang w:eastAsia="ko-KR"/>
+              </w:rPr>
+            </w:pPr>
+            <w:r>
+              <w:rPr>
+                <w:rFonts w:hint="eastAsia"/>
+                <w:sz w:val="16"/>
+                <w:szCs w:val="16"/>
+                <w:lang w:eastAsia="ko-KR"/>
+              </w:rPr>
+              <w:t>12</w:t>
+            </w:r>
+          </w:p>
+        </w:tc>
+        <w:tc>
+          <w:tcPr>
+            <w:tcW w:w="1842" w:type="dxa"/>
+          </w:tcPr>
+          <w:p>
+            <w:pPr>
+              <w:rPr>
+                <w:sz w:val="16"/>
+                <w:szCs w:val="16"/>
+                <w:lang w:eastAsia="ko-KR"/>
+              </w:rPr>
+            </w:pPr>
+            <w:r>
+              <w:rPr>
+                <w:rFonts w:hint="eastAsia"/>
+                <w:sz w:val="16"/>
+                <w:szCs w:val="16"/>
+                <w:lang w:eastAsia="ko-KR"/>
+              </w:rPr>
+              <w:t>조절하다</w:t>
+            </w:r>
+          </w:p>
+        </w:tc>
+      </w:tr>
+      <w:tr>
+        <w:tc>
+          <w:tcPr>
+            <w:tcW w:w="421" w:type="dxa"/>
+          </w:tcPr>
+          <w:p>
+            <w:pPr>
+              <w:jc w:val="center"/>
+              <w:rPr>
+                <w:rFonts w:hint="eastAsia"/>
+                <w:sz w:val="16"/>
+                <w:szCs w:val="16"/>
+                <w:lang w:eastAsia="ko-KR"/>
+              </w:rPr>
+            </w:pPr>
+            <w:r>
+              <w:rPr>
+                <w:rFonts w:hint="eastAsia"/>
+                <w:sz w:val="16"/>
+                <w:szCs w:val="16"/>
+                <w:lang w:eastAsia="ko-KR"/>
+              </w:rPr>
+              <w:t>13</w:t>
+            </w:r>
+          </w:p>
+        </w:tc>
+        <w:tc>
+          <w:tcPr>
+            <w:tcW w:w="1839" w:type="dxa"/>
+          </w:tcPr>
+          <w:p>
+            <w:pPr>
+              <w:rPr>
+                <w:sz w:val="16"/>
+                <w:szCs w:val="16"/>
+                <w:lang w:eastAsia="ko-KR"/>
+              </w:rPr>
+            </w:pPr>
+            <w:r>
+              <w:rPr>
+                <w:rFonts w:hint="eastAsia"/>
+                <w:sz w:val="16"/>
+                <w:szCs w:val="16"/>
+                <w:lang w:eastAsia="ko-KR"/>
+              </w:rPr>
+              <w:t>존경하다</w:t>
+            </w:r>
+          </w:p>
+        </w:tc>
+        <w:tc>
+          <w:tcPr>
+            <w:tcW w:w="426" w:type="dxa"/>
+          </w:tcPr>
+          <w:p>
+            <w:pPr>
+              <w:jc w:val="center"/>
+              <w:rPr>
+                <w:rFonts w:hint="eastAsia"/>
+                <w:sz w:val="16"/>
+                <w:szCs w:val="16"/>
+                <w:lang w:eastAsia="ko-KR"/>
+              </w:rPr>
+            </w:pPr>
+            <w:r>
+              <w:rPr>
+                <w:rFonts w:hint="eastAsia"/>
+                <w:sz w:val="16"/>
+                <w:szCs w:val="16"/>
+                <w:lang w:eastAsia="ko-KR"/>
+              </w:rPr>
+              <w:t>14</w:t>
+            </w:r>
+          </w:p>
+        </w:tc>
+        <w:tc>
+          <w:tcPr>
+            <w:tcW w:w="1981" w:type="dxa"/>
+          </w:tcPr>
+          <w:p>
+            <w:pPr>
+              <w:rPr>
+                <w:sz w:val="16"/>
+                <w:szCs w:val="16"/>
+                <w:lang w:eastAsia="ko-KR"/>
+              </w:rPr>
+            </w:pPr>
+            <w:r>
+              <w:rPr>
+                <w:rFonts w:hint="eastAsia"/>
+                <w:sz w:val="16"/>
+                <w:szCs w:val="16"/>
+                <w:lang w:eastAsia="ko-KR"/>
+              </w:rPr>
+              <w:t>인정하다</w:t>
+            </w:r>
+          </w:p>
+        </w:tc>
+        <w:tc>
+          <w:tcPr>
+            <w:tcW w:w="424" w:type="dxa"/>
+          </w:tcPr>
+          <w:p>
+            <w:pPr>
+              <w:jc w:val="center"/>
+              <w:rPr>
+                <w:rFonts w:hint="eastAsia"/>
+                <w:sz w:val="16"/>
+                <w:szCs w:val="16"/>
                 <w:lang w:eastAsia="ko-KR"/>
               </w:rPr>
             </w:pPr>
@@ -2767,11 +5155,13 @@
         </w:tc>
         <w:tc>
           <w:tcPr>
-            <w:tcW w:w="1984" w:type="dxa"/>
+            <w:tcW w:w="1981" w:type="dxa"/>
           </w:tcPr>
           <w:p>
             <w:pPr>
               <w:rPr>
+                <w:sz w:val="16"/>
+                <w:szCs w:val="16"/>
                 <w:lang w:eastAsia="ko-KR"/>
               </w:rPr>
             </w:pPr>
@@ -2779,11 +5169,15 @@
         </w:tc>
         <w:tc>
           <w:tcPr>
-            <w:tcW w:w="1985" w:type="dxa"/>
+            <w:tcW w:w="436" w:type="dxa"/>
           </w:tcPr>
           <w:p>
             <w:pPr>
-              <w:rPr>
+              <w:jc w:val="center"/>
+              <w:rPr>
+                <w:rFonts w:hint="eastAsia"/>
+                <w:sz w:val="16"/>
+                <w:szCs w:val="16"/>
                 <w:lang w:eastAsia="ko-KR"/>
               </w:rPr>
             </w:pPr>
@@ -2791,8 +5185,7 @@
         </w:tc>
         <w:tc>
           <w:tcPr>
-            <w:tcW w:w="2125" w:type="dxa"/>
-            <w:vAlign w:val="center"/>
+            <w:tcW w:w="1842" w:type="dxa"/>
           </w:tcPr>
           <w:p>
             <w:pPr>
@@ -2805,286 +5198,7 @@
           </w:p>
         </w:tc>
       </w:tr>
-      <w:tr>
-        <w:tc>
-          <w:tcPr>
-            <w:tcW w:w="3256" w:type="dxa"/>
-          </w:tcPr>
-          <w:p>
-            <w:pPr>
-              <w:rPr>
-                <w:lang w:eastAsia="ko-KR"/>
-              </w:rPr>
-            </w:pPr>
-          </w:p>
-        </w:tc>
-        <w:tc>
-          <w:tcPr>
-            <w:tcW w:w="1984" w:type="dxa"/>
-          </w:tcPr>
-          <w:p>
-            <w:pPr>
-              <w:rPr>
-                <w:lang w:eastAsia="ko-KR"/>
-              </w:rPr>
-            </w:pPr>
-          </w:p>
-        </w:tc>
-        <w:tc>
-          <w:tcPr>
-            <w:tcW w:w="1985" w:type="dxa"/>
-          </w:tcPr>
-          <w:p>
-            <w:pPr>
-              <w:rPr>
-                <w:lang w:eastAsia="ko-KR"/>
-              </w:rPr>
-            </w:pPr>
-          </w:p>
-        </w:tc>
-        <w:tc>
-          <w:tcPr>
-            <w:tcW w:w="2125" w:type="dxa"/>
-            <w:vAlign w:val="center"/>
-          </w:tcPr>
-          <w:p>
-            <w:pPr>
-              <w:rPr>
-                <w:sz w:val="16"/>
-                <w:szCs w:val="16"/>
-                <w:lang w:eastAsia="ko-KR"/>
-              </w:rPr>
-            </w:pPr>
-          </w:p>
-        </w:tc>
-      </w:tr>
-      <w:tr>
-        <w:tc>
-          <w:tcPr>
-            <w:tcW w:w="3256" w:type="dxa"/>
-          </w:tcPr>
-          <w:p>
-            <w:pPr>
-              <w:rPr>
-                <w:lang w:eastAsia="ko-KR"/>
-              </w:rPr>
-            </w:pPr>
-          </w:p>
-        </w:tc>
-        <w:tc>
-          <w:tcPr>
-            <w:tcW w:w="1984" w:type="dxa"/>
-          </w:tcPr>
-          <w:p>
-            <w:pPr>
-              <w:rPr>
-                <w:lang w:eastAsia="ko-KR"/>
-              </w:rPr>
-            </w:pPr>
-          </w:p>
-        </w:tc>
-        <w:tc>
-          <w:tcPr>
-            <w:tcW w:w="1985" w:type="dxa"/>
-          </w:tcPr>
-          <w:p>
-            <w:pPr>
-              <w:rPr>
-                <w:lang w:eastAsia="ko-KR"/>
-              </w:rPr>
-            </w:pPr>
-          </w:p>
-        </w:tc>
-        <w:tc>
-          <w:tcPr>
-            <w:tcW w:w="2125" w:type="dxa"/>
-            <w:vAlign w:val="center"/>
-          </w:tcPr>
-          <w:p>
-            <w:pPr>
-              <w:rPr>
-                <w:sz w:val="16"/>
-                <w:szCs w:val="16"/>
-                <w:lang w:eastAsia="ko-KR"/>
-              </w:rPr>
-            </w:pPr>
-          </w:p>
-        </w:tc>
-      </w:tr>
-      <w:tr>
-        <w:tc>
-          <w:tcPr>
-            <w:tcW w:w="3256" w:type="dxa"/>
-          </w:tcPr>
-          <w:p>
-            <w:pPr>
-              <w:rPr>
-                <w:lang w:eastAsia="ko-KR"/>
-              </w:rPr>
-            </w:pPr>
-          </w:p>
-        </w:tc>
-        <w:tc>
-          <w:tcPr>
-            <w:tcW w:w="1984" w:type="dxa"/>
-          </w:tcPr>
-          <w:p>
-            <w:pPr>
-              <w:rPr>
-                <w:lang w:eastAsia="ko-KR"/>
-              </w:rPr>
-            </w:pPr>
-          </w:p>
-        </w:tc>
-        <w:tc>
-          <w:tcPr>
-            <w:tcW w:w="1985" w:type="dxa"/>
-          </w:tcPr>
-          <w:p>
-            <w:pPr>
-              <w:rPr>
-                <w:lang w:eastAsia="ko-KR"/>
-              </w:rPr>
-            </w:pPr>
-          </w:p>
-        </w:tc>
-        <w:tc>
-          <w:tcPr>
-            <w:tcW w:w="2125" w:type="dxa"/>
-            <w:vAlign w:val="center"/>
-          </w:tcPr>
-          <w:p>
-            <w:pPr>
-              <w:rPr>
-                <w:sz w:val="16"/>
-                <w:szCs w:val="16"/>
-                <w:lang w:eastAsia="ko-KR"/>
-              </w:rPr>
-            </w:pPr>
-          </w:p>
-        </w:tc>
-      </w:tr>
-      <w:tr>
-        <w:tc>
-          <w:tcPr>
-            <w:tcW w:w="3256" w:type="dxa"/>
-          </w:tcPr>
-          <w:p>
-            <w:pPr>
-              <w:rPr>
-                <w:lang w:eastAsia="ko-KR"/>
-              </w:rPr>
-            </w:pPr>
-          </w:p>
-        </w:tc>
-        <w:tc>
-          <w:tcPr>
-            <w:tcW w:w="1984" w:type="dxa"/>
-          </w:tcPr>
-          <w:p>
-            <w:pPr>
-              <w:rPr>
-                <w:lang w:eastAsia="ko-KR"/>
-              </w:rPr>
-            </w:pPr>
-          </w:p>
-        </w:tc>
-        <w:tc>
-          <w:tcPr>
-            <w:tcW w:w="1985" w:type="dxa"/>
-          </w:tcPr>
-          <w:p>
-            <w:pPr>
-              <w:rPr>
-                <w:lang w:eastAsia="ko-KR"/>
-              </w:rPr>
-            </w:pPr>
-          </w:p>
-        </w:tc>
-        <w:tc>
-          <w:tcPr>
-            <w:tcW w:w="2125" w:type="dxa"/>
-            <w:vAlign w:val="center"/>
-          </w:tcPr>
-          <w:p>
-            <w:pPr>
-              <w:rPr>
-                <w:sz w:val="16"/>
-                <w:szCs w:val="16"/>
-                <w:lang w:eastAsia="ko-KR"/>
-              </w:rPr>
-            </w:pPr>
-          </w:p>
-        </w:tc>
-      </w:tr>
-      <w:tr>
-        <w:tc>
-          <w:tcPr>
-            <w:tcW w:w="3256" w:type="dxa"/>
-          </w:tcPr>
-          <w:p>
-            <w:pPr>
-              <w:rPr>
-                <w:lang w:eastAsia="ko-KR"/>
-              </w:rPr>
-            </w:pPr>
-          </w:p>
-        </w:tc>
-        <w:tc>
-          <w:tcPr>
-            <w:tcW w:w="1984" w:type="dxa"/>
-          </w:tcPr>
-          <w:p>
-            <w:pPr>
-              <w:rPr>
-                <w:lang w:eastAsia="ko-KR"/>
-              </w:rPr>
-            </w:pPr>
-          </w:p>
-        </w:tc>
-        <w:tc>
-          <w:tcPr>
-            <w:tcW w:w="1985" w:type="dxa"/>
-          </w:tcPr>
-          <w:p>
-            <w:pPr>
-              <w:rPr>
-                <w:lang w:eastAsia="ko-KR"/>
-              </w:rPr>
-            </w:pPr>
-          </w:p>
-        </w:tc>
-        <w:tc>
-          <w:tcPr>
-            <w:tcW w:w="2125" w:type="dxa"/>
-            <w:vAlign w:val="center"/>
-          </w:tcPr>
-          <w:p>
-            <w:pPr>
-              <w:rPr>
-                <w:sz w:val="16"/>
-                <w:szCs w:val="16"/>
-                <w:lang w:eastAsia="ko-KR"/>
-              </w:rPr>
-            </w:pPr>
-          </w:p>
-        </w:tc>
-      </w:tr>
     </w:tbl>
-    <w:p>
-      <w:pPr>
-        <w:rPr>
-          <w:lang w:eastAsia="ko-KR"/>
-        </w:rPr>
-      </w:pPr>
-    </w:p>
-    <w:p>
-      <w:pPr>
-        <w:rPr>
-          <w:lang w:eastAsia="ko-KR"/>
-        </w:rPr>
-      </w:pPr>
-    </w:p>
     <w:p>
       <w:pPr>
         <w:rPr>
@@ -3386,13 +5500,23 @@
               <w:sz w:val="20"/>
             </w:rPr>
           </w:pPr>
+          <w:proofErr w:type="spellStart"/>
           <w:r>
             <w:rPr>
               <w:b w:val="0"/>
               <w:kern w:val="24"/>
               <w:sz w:val="20"/>
             </w:rPr>
-            <w:t xml:space="preserve">Swimlane Box #: </w:t>
+            <w:t>Swimlane</w:t>
+          </w:r>
+          <w:proofErr w:type="spellEnd"/>
+          <w:r>
+            <w:rPr>
+              <w:b w:val="0"/>
+              <w:kern w:val="24"/>
+              <w:sz w:val="20"/>
+            </w:rPr>
+            <w:t xml:space="preserve"> Box #: </w:t>
           </w:r>
           <w:r>
             <w:rPr>
@@ -9194,6 +11318,7 @@
     <w:rsid w:val="006F0F33"/>
     <w:rsid w:val="00705209"/>
     <w:rsid w:val="007126BC"/>
+    <w:rsid w:val="00772B4F"/>
     <w:rsid w:val="00776AB4"/>
     <w:rsid w:val="007803E4"/>
     <w:rsid w:val="00785ED5"/>
@@ -10058,12 +12183,12 @@
 </file>
 
 <file path=customXml/item1.xml><?xml version="1.0" encoding="utf-8"?>
-<?mso-contentType ?>
-<FormTemplates xmlns="http://schemas.microsoft.com/sharepoint/v3/contenttype/forms">
-  <Display>DocumentLibraryForm</Display>
-  <Edit>DocumentLibraryForm</Edit>
-  <New>DocumentLibraryForm</New>
-</FormTemplates>
+<p:properties xmlns:p="http://schemas.microsoft.com/office/2006/metadata/properties" xmlns:xsi="http://www.w3.org/2001/XMLSchema-instance">
+  <documentManagement>
+    <Gat xmlns="2ec1ac2a-4cb5-40a4-b122-7712fb276773">IC</Gat>
+    <Status xmlns="2ec1ac2a-4cb5-40a4-b122-7712fb276773">Ready for Review</Status>
+  </documentManagement>
+</p:properties>
 </file>
 
 <file path=customXml/item2.xml><?xml version="1.0" encoding="utf-8"?>
@@ -10148,12 +12273,12 @@
 </file>
 
 <file path=customXml/item3.xml><?xml version="1.0" encoding="utf-8"?>
-<p:properties xmlns:p="http://schemas.microsoft.com/office/2006/metadata/properties" xmlns:xsi="http://www.w3.org/2001/XMLSchema-instance">
-  <documentManagement>
-    <Gat xmlns="2ec1ac2a-4cb5-40a4-b122-7712fb276773">IC</Gat>
-    <Status xmlns="2ec1ac2a-4cb5-40a4-b122-7712fb276773">Ready for Review</Status>
-  </documentManagement>
-</p:properties>
+<?mso-contentType ?>
+<FormTemplates xmlns="http://schemas.microsoft.com/sharepoint/v3/contenttype/forms">
+  <Display>DocumentLibraryForm</Display>
+  <Edit>DocumentLibraryForm</Edit>
+  <New>DocumentLibraryForm</New>
+</FormTemplates>
 </file>
 
 <file path=customXml/item4.xml><?xml version="1.0" encoding="utf-8"?>
@@ -10161,9 +12286,10 @@
 </file>
 
 <file path=customXml/itemProps1.xml><?xml version="1.0" encoding="utf-8"?>
-<ds:datastoreItem xmlns:ds="http://schemas.openxmlformats.org/officeDocument/2006/customXml" ds:itemID="{7D4FE01D-1055-48A2-B526-C8AAEA4E33FB}">
+<ds:datastoreItem xmlns:ds="http://schemas.openxmlformats.org/officeDocument/2006/customXml" ds:itemID="{22EF12C5-4EE5-401D-AF32-34459B235CB4}">
   <ds:schemaRefs>
-    <ds:schemaRef ds:uri="http://schemas.microsoft.com/sharepoint/v3/contenttype/forms"/>
+    <ds:schemaRef ds:uri="http://schemas.microsoft.com/office/2006/metadata/properties"/>
+    <ds:schemaRef ds:uri="2ec1ac2a-4cb5-40a4-b122-7712fb276773"/>
   </ds:schemaRefs>
 </ds:datastoreItem>
 </file>
@@ -10186,16 +12312,15 @@
 </file>
 
 <file path=customXml/itemProps3.xml><?xml version="1.0" encoding="utf-8"?>
-<ds:datastoreItem xmlns:ds="http://schemas.openxmlformats.org/officeDocument/2006/customXml" ds:itemID="{22EF12C5-4EE5-401D-AF32-34459B235CB4}">
+<ds:datastoreItem xmlns:ds="http://schemas.openxmlformats.org/officeDocument/2006/customXml" ds:itemID="{7D4FE01D-1055-48A2-B526-C8AAEA4E33FB}">
   <ds:schemaRefs>
-    <ds:schemaRef ds:uri="http://schemas.microsoft.com/office/2006/metadata/properties"/>
-    <ds:schemaRef ds:uri="2ec1ac2a-4cb5-40a4-b122-7712fb276773"/>
+    <ds:schemaRef ds:uri="http://schemas.microsoft.com/sharepoint/v3/contenttype/forms"/>
   </ds:schemaRefs>
 </ds:datastoreItem>
 </file>
 
 <file path=customXml/itemProps4.xml><?xml version="1.0" encoding="utf-8"?>
-<ds:datastoreItem xmlns:ds="http://schemas.openxmlformats.org/officeDocument/2006/customXml" ds:itemID="{9A439B1D-CB2D-47D8-AD0A-0F843E5FA593}">
+<ds:datastoreItem xmlns:ds="http://schemas.openxmlformats.org/officeDocument/2006/customXml" ds:itemID="{A1486E89-7B0F-4F68-A841-1F597632A9AD}">
   <ds:schemaRefs>
     <ds:schemaRef ds:uri="http://schemas.openxmlformats.org/officeDocument/2006/bibliography"/>
   </ds:schemaRefs>

</xml_diff>